<commit_message>
- IMPROVEMENT: renamed style "R314: Hint" to "R315: Hint" - IMPROVEMENT: converted style "R315: Description" to "R324: Info" - IMPROVEMENT: added new style "R314: Display" for media display - CLEANUP: remove rundown script sample to avoid confusion with template - UPDATE: remove sample document button in Web UI
</commit_message>
<xml_diff>
--- a/rundown-doc/rundown-template.docx
+++ b/rundown-doc/rundown-template.docx
@@ -5,9 +5,15 @@
     <w:p>
       <w:pPr>
         <w:pStyle w:val="Heading1"/>
+        <w:rPr>
+          <w:rFonts w:ascii="Aptos" w:hAnsi="Aptos"/>
+        </w:rPr>
       </w:pPr>
       <w:bookmarkStart w:id="0" w:name="OLE_LINK4"/>
       <w:r>
+        <w:rPr>
+          <w:rFonts w:ascii="Aptos" w:hAnsi="Aptos"/>
+        </w:rPr>
         <w:t>Event Presenters</w:t>
       </w:r>
     </w:p>
@@ -245,10 +251,21 @@
             <w:tcW w:w="1838" w:type="dxa"/>
           </w:tcPr>
           <w:p>
-            <w:r>
+            <w:pPr>
+              <w:rPr>
+                <w:rFonts w:ascii="Aptos" w:hAnsi="Aptos"/>
+              </w:rPr>
+            </w:pPr>
+            <w:r>
+              <w:rPr>
+                <w:rFonts w:ascii="Aptos" w:hAnsi="Aptos"/>
+              </w:rPr>
               <w:t xml:space="preserve">Desk </w:t>
             </w:r>
             <w:r>
+              <w:rPr>
+                <w:rFonts w:ascii="Aptos" w:hAnsi="Aptos"/>
+              </w:rPr>
               <w:t>Left</w:t>
             </w:r>
           </w:p>
@@ -261,7 +278,15 @@
             </w:tcBorders>
           </w:tcPr>
           <w:p>
-            <w:r>
+            <w:pPr>
+              <w:rPr>
+                <w:rFonts w:ascii="Aptos" w:hAnsi="Aptos"/>
+              </w:rPr>
+            </w:pPr>
+            <w:r>
+              <w:rPr>
+                <w:rFonts w:ascii="Aptos" w:hAnsi="Aptos"/>
+              </w:rPr>
               <w:t>A1</w:t>
             </w:r>
           </w:p>
@@ -276,8 +301,14 @@
           <w:p>
             <w:pPr>
               <w:pStyle w:val="R211Speaker"/>
+              <w:rPr>
+                <w:rFonts w:ascii="Aptos" w:hAnsi="Aptos"/>
+              </w:rPr>
             </w:pPr>
             <w:r>
+              <w:rPr>
+                <w:rFonts w:ascii="Aptos" w:hAnsi="Aptos"/>
+              </w:rPr>
               <w:t>JAD</w:t>
             </w:r>
           </w:p>
@@ -287,7 +318,15 @@
             <w:tcW w:w="2268" w:type="dxa"/>
           </w:tcPr>
           <w:p>
-            <w:r>
+            <w:pPr>
+              <w:rPr>
+                <w:rFonts w:ascii="Aptos" w:hAnsi="Aptos"/>
+              </w:rPr>
+            </w:pPr>
+            <w:r>
+              <w:rPr>
+                <w:rFonts w:ascii="Aptos" w:hAnsi="Aptos"/>
+              </w:rPr>
               <w:t>Jane Doe</w:t>
             </w:r>
           </w:p>
@@ -297,7 +336,15 @@
             <w:tcW w:w="2977" w:type="dxa"/>
           </w:tcPr>
           <w:p>
-            <w:r>
+            <w:pPr>
+              <w:rPr>
+                <w:rFonts w:ascii="Aptos" w:hAnsi="Aptos"/>
+              </w:rPr>
+            </w:pPr>
+            <w:r>
+              <w:rPr>
+                <w:rFonts w:ascii="Aptos" w:hAnsi="Aptos"/>
+              </w:rPr>
               <w:t>Corporate Communication</w:t>
             </w:r>
           </w:p>
@@ -307,7 +354,15 @@
             <w:tcW w:w="1756" w:type="dxa"/>
           </w:tcPr>
           <w:p>
-            <w:r>
+            <w:pPr>
+              <w:rPr>
+                <w:rFonts w:ascii="Aptos" w:hAnsi="Aptos"/>
+              </w:rPr>
+            </w:pPr>
+            <w:r>
+              <w:rPr>
+                <w:rFonts w:ascii="Aptos" w:hAnsi="Aptos"/>
+              </w:rPr>
               <w:t>Moderator</w:t>
             </w:r>
           </w:p>
@@ -322,7 +377,15 @@
             <w:tcW w:w="1838" w:type="dxa"/>
           </w:tcPr>
           <w:p>
-            <w:r>
+            <w:pPr>
+              <w:rPr>
+                <w:rFonts w:ascii="Aptos" w:hAnsi="Aptos"/>
+              </w:rPr>
+            </w:pPr>
+            <w:r>
+              <w:rPr>
+                <w:rFonts w:ascii="Aptos" w:hAnsi="Aptos"/>
+              </w:rPr>
               <w:t>Desk Right</w:t>
             </w:r>
           </w:p>
@@ -335,7 +398,15 @@
             </w:tcBorders>
           </w:tcPr>
           <w:p>
-            <w:r>
+            <w:pPr>
+              <w:rPr>
+                <w:rFonts w:ascii="Aptos" w:hAnsi="Aptos"/>
+              </w:rPr>
+            </w:pPr>
+            <w:r>
+              <w:rPr>
+                <w:rFonts w:ascii="Aptos" w:hAnsi="Aptos"/>
+              </w:rPr>
               <w:t>A2</w:t>
             </w:r>
           </w:p>
@@ -350,8 +421,14 @@
           <w:p>
             <w:pPr>
               <w:pStyle w:val="R211Speaker"/>
+              <w:rPr>
+                <w:rFonts w:ascii="Aptos" w:hAnsi="Aptos"/>
+              </w:rPr>
             </w:pPr>
             <w:r>
+              <w:rPr>
+                <w:rFonts w:ascii="Aptos" w:hAnsi="Aptos"/>
+              </w:rPr>
               <w:t>JOD</w:t>
             </w:r>
           </w:p>
@@ -361,7 +438,15 @@
             <w:tcW w:w="2268" w:type="dxa"/>
           </w:tcPr>
           <w:p>
-            <w:r>
+            <w:pPr>
+              <w:rPr>
+                <w:rFonts w:ascii="Aptos" w:hAnsi="Aptos"/>
+              </w:rPr>
+            </w:pPr>
+            <w:r>
+              <w:rPr>
+                <w:rFonts w:ascii="Aptos" w:hAnsi="Aptos"/>
+              </w:rPr>
               <w:t>John Doe</w:t>
             </w:r>
           </w:p>
@@ -371,7 +456,15 @@
             <w:tcW w:w="2977" w:type="dxa"/>
           </w:tcPr>
           <w:p>
-            <w:r>
+            <w:pPr>
+              <w:rPr>
+                <w:rFonts w:ascii="Aptos" w:hAnsi="Aptos"/>
+              </w:rPr>
+            </w:pPr>
+            <w:r>
+              <w:rPr>
+                <w:rFonts w:ascii="Aptos" w:hAnsi="Aptos"/>
+              </w:rPr>
               <w:t>CEO</w:t>
             </w:r>
           </w:p>
@@ -381,7 +474,15 @@
             <w:tcW w:w="1756" w:type="dxa"/>
           </w:tcPr>
           <w:p>
-            <w:r>
+            <w:pPr>
+              <w:rPr>
+                <w:rFonts w:ascii="Aptos" w:hAnsi="Aptos"/>
+              </w:rPr>
+            </w:pPr>
+            <w:r>
+              <w:rPr>
+                <w:rFonts w:ascii="Aptos" w:hAnsi="Aptos"/>
+              </w:rPr>
               <w:t>Guest</w:t>
             </w:r>
           </w:p>
@@ -392,8 +493,14 @@
     <w:p>
       <w:pPr>
         <w:pStyle w:val="Heading1"/>
+        <w:rPr>
+          <w:rFonts w:ascii="Aptos" w:hAnsi="Aptos"/>
+        </w:rPr>
       </w:pPr>
       <w:r>
+        <w:rPr>
+          <w:rFonts w:ascii="Aptos" w:hAnsi="Aptos"/>
+        </w:rPr>
         <w:t>Event Rundown</w:t>
       </w:r>
     </w:p>
@@ -611,7 +718,121 @@
             <w:pPr>
               <w:spacing w:after="80"/>
               <w:rPr>
+                <w:rStyle w:val="R121Enforce"/>
+                <w:rFonts w:ascii="Aptos" w:hAnsi="Aptos"/>
+                <w:lang w:val="en-US"/>
+              </w:rPr>
+            </w:pPr>
+            <w:r>
+              <w:rPr>
+                <w:rStyle w:val="R121Enforce"/>
+                <w:rFonts w:ascii="Aptos" w:hAnsi="Aptos"/>
+                <w:lang w:val="en-US"/>
+              </w:rPr>
+              <w:t>SC-PRE-1</w:t>
+            </w:r>
+          </w:p>
+          <w:p>
+            <w:pPr>
+              <w:spacing w:after="80"/>
+              <w:rPr>
                 <w:rStyle w:val="R122Toggle"/>
+                <w:rFonts w:ascii="Aptos" w:hAnsi="Aptos"/>
+                <w:lang w:val="en-US"/>
+              </w:rPr>
+            </w:pPr>
+            <w:r>
+              <w:rPr>
+                <w:rStyle w:val="R121Enforce"/>
+                <w:rFonts w:ascii="Aptos" w:hAnsi="Aptos"/>
+                <w:lang w:val="en-US"/>
+              </w:rPr>
+              <w:t>VV-PTZ-A</w:t>
+            </w:r>
+          </w:p>
+        </w:tc>
+        <w:tc>
+          <w:tcPr>
+            <w:tcW w:w="1276" w:type="dxa"/>
+            <w:tcBorders>
+              <w:right w:val="double" w:sz="4" w:space="0" w:color="BFBFBF" w:themeColor="background1" w:themeShade="BF"/>
+            </w:tcBorders>
+          </w:tcPr>
+          <w:p>
+            <w:pPr>
+              <w:spacing w:after="80"/>
+              <w:rPr>
+                <w:rStyle w:val="R122Toggle"/>
+                <w:rFonts w:ascii="Aptos" w:hAnsi="Aptos"/>
+              </w:rPr>
+            </w:pPr>
+            <w:r>
+              <w:rPr>
+                <w:rStyle w:val="R122Toggle"/>
+                <w:rFonts w:ascii="Aptos" w:hAnsi="Aptos"/>
+              </w:rPr>
+              <w:t>A1, A2</w:t>
+            </w:r>
+          </w:p>
+        </w:tc>
+        <w:tc>
+          <w:tcPr>
+            <w:tcW w:w="850" w:type="dxa"/>
+            <w:tcBorders>
+              <w:left w:val="double" w:sz="4" w:space="0" w:color="BFBFBF" w:themeColor="background1" w:themeShade="BF"/>
+            </w:tcBorders>
+          </w:tcPr>
+          <w:p>
+            <w:pPr>
+              <w:pStyle w:val="R211Speaker"/>
+              <w:spacing w:after="80"/>
+              <w:rPr>
+                <w:rFonts w:ascii="Aptos" w:hAnsi="Aptos"/>
+              </w:rPr>
+            </w:pPr>
+          </w:p>
+        </w:tc>
+        <w:tc>
+          <w:tcPr>
+            <w:tcW w:w="7088" w:type="dxa"/>
+          </w:tcPr>
+          <w:p>
+            <w:pPr>
+              <w:pStyle w:val="R311Part"/>
+              <w:spacing w:after="80"/>
+              <w:rPr>
+                <w:rFonts w:ascii="Aptos" w:hAnsi="Aptos"/>
+              </w:rPr>
+            </w:pPr>
+            <w:r>
+              <w:rPr>
+                <w:rFonts w:ascii="Aptos" w:hAnsi="Aptos"/>
+              </w:rPr>
+              <w:t>Part 1</w:t>
+            </w:r>
+            <w:r>
+              <w:rPr>
+                <w:rFonts w:ascii="Aptos" w:hAnsi="Aptos"/>
+              </w:rPr>
+              <w:t>: Foo</w:t>
+            </w:r>
+          </w:p>
+        </w:tc>
+      </w:tr>
+      <w:tr>
+        <w:trPr>
+          <w:trHeight w:val="567"/>
+        </w:trPr>
+        <w:tc>
+          <w:tcPr>
+            <w:tcW w:w="1838" w:type="dxa"/>
+          </w:tcPr>
+          <w:p>
+            <w:pPr>
+              <w:spacing w:after="80"/>
+              <w:rPr>
+                <w:rStyle w:val="R122Toggle"/>
+                <w:rFonts w:ascii="Aptos" w:hAnsi="Aptos"/>
               </w:rPr>
             </w:pPr>
           </w:p>
@@ -626,6 +847,9 @@
           <w:p>
             <w:pPr>
               <w:spacing w:after="80"/>
+              <w:rPr>
+                <w:rFonts w:ascii="Aptos" w:hAnsi="Aptos"/>
+              </w:rPr>
             </w:pPr>
           </w:p>
         </w:tc>
@@ -640,6 +864,9 @@
             <w:pPr>
               <w:pStyle w:val="R211Speaker"/>
               <w:spacing w:after="80"/>
+              <w:rPr>
+                <w:rFonts w:ascii="Aptos" w:hAnsi="Aptos"/>
+              </w:rPr>
             </w:pPr>
           </w:p>
         </w:tc>
@@ -649,11 +876,34 @@
           </w:tcPr>
           <w:p>
             <w:pPr>
-              <w:pStyle w:val="R311Part"/>
-              <w:spacing w:after="80"/>
+              <w:pStyle w:val="R312Chat"/>
+              <w:rPr>
+                <w:rFonts w:ascii="Aptos" w:hAnsi="Aptos"/>
+                <w:lang w:val="en-US"/>
+              </w:rPr>
             </w:pPr>
             <w:r>
-              <w:t>Part 1</w:t>
+              <w:rPr>
+                <w:rFonts w:ascii="Aptos" w:hAnsi="Aptos"/>
+                <w:lang w:val="en-US"/>
+              </w:rPr>
+              <w:t>Welcome to this new episode in our Digital Townhall series!</w:t>
+            </w:r>
+            <w:r>
+              <w:rPr>
+                <w:rFonts w:ascii="Aptos" w:hAnsi="Aptos"/>
+                <w:lang w:val="en-US"/>
+              </w:rPr>
+              <w:br/>
+              <w:t>Please raise questions during the event here in the chat.</w:t>
+            </w:r>
+            <w:r>
+              <w:rPr>
+                <w:rFonts w:ascii="Aptos" w:hAnsi="Aptos"/>
+                <w:lang w:val="en-US"/>
+              </w:rPr>
+              <w:br/>
+              <w:t>They will be picked up in the Question &amp; Answer part at the end.</w:t>
             </w:r>
           </w:p>
         </w:tc>
@@ -670,7 +920,8 @@
             <w:pPr>
               <w:spacing w:after="80"/>
               <w:rPr>
-                <w:rStyle w:val="R122Toggle"/>
+                <w:rStyle w:val="R123Select"/>
+                <w:rFonts w:ascii="Aptos" w:hAnsi="Aptos"/>
               </w:rPr>
             </w:pPr>
           </w:p>
@@ -685,6 +936,10 @@
           <w:p>
             <w:pPr>
               <w:spacing w:after="80"/>
+              <w:rPr>
+                <w:rFonts w:ascii="Aptos" w:hAnsi="Aptos"/>
+                <w:lang w:val="en-US"/>
+              </w:rPr>
             </w:pPr>
           </w:p>
         </w:tc>
@@ -699,10 +954,11 @@
             <w:pPr>
               <w:pStyle w:val="R211Speaker"/>
               <w:spacing w:after="80"/>
+              <w:rPr>
+                <w:rFonts w:ascii="Aptos" w:hAnsi="Aptos"/>
+                <w:lang w:val="en-US"/>
+              </w:rPr>
             </w:pPr>
-            <w:r>
-              <w:t>JAD</w:t>
-            </w:r>
           </w:p>
         </w:tc>
         <w:tc>
@@ -711,52 +967,13 @@
           </w:tcPr>
           <w:p>
             <w:pPr>
+              <w:pStyle w:val="R314Display"/>
               <w:rPr>
                 <w:lang w:val="en-US"/>
               </w:rPr>
             </w:pPr>
             <w:r>
-              <w:rPr>
-                <w:lang w:val="en-US"/>
-              </w:rPr>
-              <w:t>Welcome to</w:t>
-            </w:r>
-            <w:r>
-              <w:rPr>
-                <w:lang w:val="en-US"/>
-              </w:rPr>
-              <w:t xml:space="preserve"> this new episode of our</w:t>
-            </w:r>
-            <w:r>
-              <w:rPr>
-                <w:lang w:val="en-US"/>
-              </w:rPr>
-              <w:t xml:space="preserve"> Digital Townhall</w:t>
-            </w:r>
-            <w:r>
-              <w:rPr>
-                <w:lang w:val="en-US"/>
-              </w:rPr>
-              <w:t xml:space="preserve"> series</w:t>
-            </w:r>
-            <w:r>
-              <w:rPr>
-                <w:lang w:val="en-US"/>
-              </w:rPr>
-              <w:t>!</w:t>
-            </w:r>
-          </w:p>
-          <w:p>
-            <w:pPr>
-              <w:rPr>
-                <w:lang w:val="en-US"/>
-              </w:rPr>
-            </w:pPr>
-            <w:r>
-              <w:rPr>
-                <w:lang w:val="en-US"/>
-              </w:rPr>
-              <w:t>Today I’ve with me our CEO, John Doe. Welcome, John!</w:t>
+              <w:t>WELCOME-LOOP</w:t>
             </w:r>
           </w:p>
         </w:tc>
@@ -773,9 +990,43 @@
             <w:pPr>
               <w:spacing w:after="80"/>
               <w:rPr>
+                <w:rStyle w:val="R123Select"/>
+                <w:rFonts w:ascii="Aptos" w:hAnsi="Aptos"/>
+              </w:rPr>
+            </w:pPr>
+            <w:r>
+              <w:rPr>
+                <w:rStyle w:val="R123Select"/>
+                <w:rFonts w:ascii="Aptos" w:hAnsi="Aptos"/>
+              </w:rPr>
+              <w:t xml:space="preserve">CAM1-CW: </w:t>
+            </w:r>
+            <w:r>
+              <w:rPr>
+                <w:rStyle w:val="R124Apply"/>
+                <w:rFonts w:ascii="Aptos" w:hAnsi="Aptos"/>
+                <w:lang w:val="en-US"/>
+              </w:rPr>
+              <w:t>CUT</w:t>
+            </w:r>
+          </w:p>
+          <w:p>
+            <w:pPr>
+              <w:spacing w:after="80"/>
+              <w:rPr>
                 <w:rStyle w:val="R122Toggle"/>
+                <w:rFonts w:ascii="Aptos" w:hAnsi="Aptos"/>
+                <w:lang w:val="en-US"/>
               </w:rPr>
             </w:pPr>
+            <w:r>
+              <w:rPr>
+                <w:rStyle w:val="R122Toggle"/>
+                <w:rFonts w:ascii="Aptos" w:hAnsi="Aptos"/>
+                <w:lang w:val="en-US"/>
+              </w:rPr>
+              <w:t>+OV-A1</w:t>
+            </w:r>
           </w:p>
         </w:tc>
         <w:tc>
@@ -788,6 +1039,10 @@
           <w:p>
             <w:pPr>
               <w:spacing w:after="80"/>
+              <w:rPr>
+                <w:rFonts w:ascii="Aptos" w:hAnsi="Aptos"/>
+                <w:lang w:val="en-US"/>
+              </w:rPr>
             </w:pPr>
           </w:p>
         </w:tc>
@@ -802,9 +1057,15 @@
             <w:pPr>
               <w:pStyle w:val="R211Speaker"/>
               <w:spacing w:after="80"/>
+              <w:rPr>
+                <w:rFonts w:ascii="Aptos" w:hAnsi="Aptos"/>
+              </w:rPr>
             </w:pPr>
             <w:r>
-              <w:t>JOD</w:t>
+              <w:rPr>
+                <w:rFonts w:ascii="Aptos" w:hAnsi="Aptos"/>
+              </w:rPr>
+              <w:t>JAD</w:t>
             </w:r>
           </w:p>
         </w:tc>
@@ -814,6 +1075,7 @@
           </w:tcPr>
           <w:p>
             <w:pPr>
+              <w:pStyle w:val="R315Hint"/>
               <w:rPr>
                 <w:lang w:val="en-US"/>
               </w:rPr>
@@ -822,7 +1084,112 @@
               <w:rPr>
                 <w:lang w:val="en-US"/>
               </w:rPr>
-              <w:t>Hello Jane! Thanks for the invitation.</w:t>
+              <w:t>Jane and J</w:t>
+            </w:r>
+            <w:r>
+              <w:rPr>
+                <w:lang w:val="en-US"/>
+              </w:rPr>
+              <w:t>ohn</w:t>
+            </w:r>
+            <w:r>
+              <w:rPr>
+                <w:lang w:val="en-US"/>
+              </w:rPr>
+              <w:t xml:space="preserve"> are on stage at the desk.</w:t>
+            </w:r>
+          </w:p>
+          <w:p>
+            <w:pPr>
+              <w:pStyle w:val="R313Control"/>
+              <w:rPr>
+                <w:rFonts w:ascii="Aptos" w:hAnsi="Aptos"/>
+                <w:lang w:val="en-US"/>
+              </w:rPr>
+            </w:pPr>
+            <w:r>
+              <w:rPr>
+                <w:rFonts w:ascii="Aptos" w:hAnsi="Aptos"/>
+                <w:lang w:val="en-US"/>
+              </w:rPr>
+              <w:t xml:space="preserve">Jane is visible in close-up camera view. </w:t>
+            </w:r>
+          </w:p>
+          <w:p>
+            <w:pPr>
+              <w:pStyle w:val="R318UList1"/>
+              <w:rPr>
+                <w:lang w:val="en-US"/>
+              </w:rPr>
+            </w:pPr>
+            <w:r>
+              <w:rPr>
+                <w:lang w:val="en-US"/>
+              </w:rPr>
+              <w:t xml:space="preserve">Welcome </w:t>
+            </w:r>
+            <w:r>
+              <w:rPr>
+                <w:lang w:val="en-US"/>
+              </w:rPr>
+              <w:t xml:space="preserve">ladies and gentlemen, </w:t>
+            </w:r>
+            <w:r>
+              <w:rPr>
+                <w:lang w:val="en-US"/>
+              </w:rPr>
+              <w:t xml:space="preserve">to this </w:t>
+            </w:r>
+            <w:r>
+              <w:rPr>
+                <w:lang w:val="en-US"/>
+              </w:rPr>
+              <w:t xml:space="preserve">brand </w:t>
+            </w:r>
+            <w:r>
+              <w:rPr>
+                <w:lang w:val="en-US"/>
+              </w:rPr>
+              <w:t>new episode of our Digital Townhall series!</w:t>
+            </w:r>
+            <w:r>
+              <w:rPr>
+                <w:lang w:val="en-US"/>
+              </w:rPr>
+              <w:t xml:space="preserve"> Today you will participate in an awesome event where our main topic is </w:t>
+            </w:r>
+            <w:r>
+              <w:rPr>
+                <w:rStyle w:val="R321Emphasis"/>
+                <w:lang w:val="en-US"/>
+              </w:rPr>
+              <w:t>Lorem Ipsum</w:t>
+            </w:r>
+            <w:r>
+              <w:rPr>
+                <w:lang w:val="en-US"/>
+              </w:rPr>
+              <w:t>.</w:t>
+            </w:r>
+          </w:p>
+          <w:p>
+            <w:pPr>
+              <w:pStyle w:val="R318UList1"/>
+              <w:rPr>
+                <w:lang w:val="en-US"/>
+              </w:rPr>
+            </w:pPr>
+            <w:r>
+              <w:rPr>
+                <w:lang w:val="en-US"/>
+              </w:rPr>
+              <w:t>I’m Jane, your moderator. And t</w:t>
+            </w:r>
+            <w:r>
+              <w:rPr>
+                <w:lang w:val="en-US"/>
+              </w:rPr>
+              <w:t>oday I’ve with me our CEO, John Doe. Welcome, John!</w:t>
             </w:r>
           </w:p>
         </w:tc>
@@ -840,8 +1207,24 @@
               <w:spacing w:after="80"/>
               <w:rPr>
                 <w:rStyle w:val="R122Toggle"/>
+                <w:rFonts w:ascii="Aptos" w:hAnsi="Aptos"/>
               </w:rPr>
             </w:pPr>
+            <w:r>
+              <w:rPr>
+                <w:rStyle w:val="R122Toggle"/>
+                <w:rFonts w:ascii="Aptos" w:hAnsi="Aptos"/>
+              </w:rPr>
+              <w:t>-OV-A1</w:t>
+            </w:r>
+            <w:r>
+              <w:rPr>
+                <w:rStyle w:val="R122Toggle"/>
+                <w:rFonts w:ascii="Aptos" w:hAnsi="Aptos"/>
+              </w:rPr>
+              <w:br/>
+              <w:t>+OV-A2</w:t>
+            </w:r>
           </w:p>
         </w:tc>
         <w:tc>
@@ -854,6 +1237,9 @@
           <w:p>
             <w:pPr>
               <w:spacing w:after="80"/>
+              <w:rPr>
+                <w:rFonts w:ascii="Aptos" w:hAnsi="Aptos"/>
+              </w:rPr>
             </w:pPr>
           </w:p>
         </w:tc>
@@ -868,9 +1254,15 @@
             <w:pPr>
               <w:pStyle w:val="R211Speaker"/>
               <w:spacing w:after="80"/>
+              <w:rPr>
+                <w:rFonts w:ascii="Aptos" w:hAnsi="Aptos"/>
+              </w:rPr>
             </w:pPr>
             <w:r>
-              <w:t>JAS</w:t>
+              <w:rPr>
+                <w:rFonts w:ascii="Aptos" w:hAnsi="Aptos"/>
+              </w:rPr>
+              <w:t>JOD</w:t>
             </w:r>
           </w:p>
         </w:tc>
@@ -880,15 +1272,126 @@
           </w:tcPr>
           <w:p>
             <w:pPr>
+              <w:pStyle w:val="R313Control"/>
+              <w:rPr>
+                <w:rFonts w:ascii="Aptos" w:hAnsi="Aptos"/>
+                <w:lang w:val="en-US"/>
+              </w:rPr>
+            </w:pPr>
+            <w:r>
+              <w:rPr>
+                <w:rFonts w:ascii="Aptos" w:hAnsi="Aptos"/>
+                <w:lang w:val="en-US"/>
+              </w:rPr>
+              <w:t>John and Jane shown together in total camera view.</w:t>
+            </w:r>
+          </w:p>
+          <w:p>
+            <w:pPr>
+              <w:pStyle w:val="R318UList1"/>
+              <w:rPr>
+                <w:lang w:val="en-US"/>
+              </w:rPr>
+            </w:pPr>
+            <w:r>
+              <w:rPr>
+                <w:lang w:val="en-US"/>
+              </w:rPr>
+              <w:t>Hello</w:t>
+            </w:r>
+            <w:r>
+              <w:rPr>
+                <w:lang w:val="en-US"/>
+              </w:rPr>
+              <w:t>,</w:t>
+            </w:r>
+            <w:r>
+              <w:rPr>
+                <w:lang w:val="en-US"/>
+              </w:rPr>
+              <w:t xml:space="preserve"> Jane! </w:t>
+            </w:r>
+            <w:r>
+              <w:rPr>
+                <w:lang w:val="en-US"/>
+              </w:rPr>
+              <w:t>Thanks for the invitation.</w:t>
+            </w:r>
+          </w:p>
+        </w:tc>
+      </w:tr>
+      <w:tr>
+        <w:trPr>
+          <w:trHeight w:val="567"/>
+        </w:trPr>
+        <w:tc>
+          <w:tcPr>
+            <w:tcW w:w="1838" w:type="dxa"/>
+          </w:tcPr>
+          <w:p>
+            <w:pPr>
               <w:spacing w:after="80"/>
               <w:rPr>
-                <w:rFonts w:ascii="Aptos" w:hAnsi="Aptos" w:cstheme="minorHAnsi"/>
+                <w:rStyle w:val="R122Toggle"/>
+                <w:rFonts w:ascii="Aptos" w:hAnsi="Aptos"/>
                 <w:lang w:val="en-US"/>
               </w:rPr>
             </w:pPr>
-            <w:r>
-              <w:rPr>
-                <w:rFonts w:ascii="Aptos" w:hAnsi="Aptos" w:cstheme="minorHAnsi"/>
+          </w:p>
+        </w:tc>
+        <w:tc>
+          <w:tcPr>
+            <w:tcW w:w="1276" w:type="dxa"/>
+            <w:tcBorders>
+              <w:right w:val="double" w:sz="4" w:space="0" w:color="BFBFBF" w:themeColor="background1" w:themeShade="BF"/>
+            </w:tcBorders>
+          </w:tcPr>
+          <w:p>
+            <w:pPr>
+              <w:spacing w:after="80"/>
+              <w:rPr>
+                <w:rFonts w:ascii="Aptos" w:hAnsi="Aptos"/>
+                <w:lang w:val="en-US"/>
+              </w:rPr>
+            </w:pPr>
+          </w:p>
+        </w:tc>
+        <w:tc>
+          <w:tcPr>
+            <w:tcW w:w="850" w:type="dxa"/>
+            <w:tcBorders>
+              <w:left w:val="double" w:sz="4" w:space="0" w:color="BFBFBF" w:themeColor="background1" w:themeShade="BF"/>
+            </w:tcBorders>
+          </w:tcPr>
+          <w:p>
+            <w:pPr>
+              <w:pStyle w:val="R211Speaker"/>
+              <w:spacing w:after="80"/>
+              <w:rPr>
+                <w:rFonts w:ascii="Aptos" w:hAnsi="Aptos"/>
+              </w:rPr>
+            </w:pPr>
+            <w:r>
+              <w:rPr>
+                <w:rFonts w:ascii="Aptos" w:hAnsi="Aptos"/>
+              </w:rPr>
+              <w:t>JAS</w:t>
+            </w:r>
+          </w:p>
+        </w:tc>
+        <w:tc>
+          <w:tcPr>
+            <w:tcW w:w="7088" w:type="dxa"/>
+          </w:tcPr>
+          <w:p>
+            <w:pPr>
+              <w:pStyle w:val="R318UList1"/>
+              <w:rPr>
+                <w:lang w:val="en-US"/>
+              </w:rPr>
+            </w:pPr>
+            <w:r>
+              <w:rPr>
                 <w:lang w:val="en-US"/>
               </w:rPr>
               <w:t xml:space="preserve">Lorem Ipsum is </w:t>
@@ -896,13 +1399,13 @@
             <w:r>
               <w:rPr>
                 <w:rStyle w:val="R321Emphasis"/>
+                <w:rFonts w:ascii="Aptos" w:hAnsi="Aptos"/>
                 <w:lang w:val="en-US"/>
               </w:rPr>
               <w:t>simply dummy</w:t>
             </w:r>
             <w:r>
               <w:rPr>
-                <w:rFonts w:ascii="Aptos" w:hAnsi="Aptos" w:cstheme="minorHAnsi"/>
                 <w:lang w:val="en-US"/>
               </w:rPr>
               <w:t xml:space="preserve"> text of </w:t>
@@ -915,11 +1418,20 @@
               <w:t xml:space="preserve">the printing and typesetting industry. </w:t>
             </w:r>
             <w:r>
-              <w:t>Lorem Ipsum has been the industry's standard dummy text</w:t>
-            </w:r>
-            <w:r>
-              <w:rPr>
-                <w:rFonts w:ascii="Aptos" w:hAnsi="Aptos" w:cstheme="minorHAnsi"/>
+              <w:rPr>
+                <w:lang w:val="en-US"/>
+              </w:rPr>
+              <w:t xml:space="preserve">Lorem Ipsum has been the industry's standard </w:t>
+            </w:r>
+            <w:r>
+              <w:rPr>
+                <w:rStyle w:val="R322KeyWord"/>
+                <w:lang w:val="en-US"/>
+              </w:rPr>
+              <w:t>dummy text</w:t>
+            </w:r>
+            <w:r>
+              <w:rPr>
                 <w:lang w:val="en-US"/>
               </w:rPr>
               <w:t xml:space="preserve"> ever since the 1500s, when an unknown printer took a galley of type and scrambled it to </w:t>
@@ -933,7 +1445,6 @@
             </w:r>
             <w:r>
               <w:rPr>
-                <w:rFonts w:ascii="Aptos" w:hAnsi="Aptos" w:cstheme="minorHAnsi"/>
                 <w:lang w:val="en-US"/>
               </w:rPr>
               <w:t xml:space="preserve"> book.</w:t>
@@ -944,152 +1455,530 @@
           <w:p>
             <w:pPr>
               <w:pStyle w:val="R318UList1"/>
+              <w:rPr>
+                <w:rFonts w:ascii="Aptos" w:hAnsi="Aptos"/>
+                <w:lang w:val="en-US"/>
+              </w:rPr>
             </w:pPr>
-            <w:r>
-              <w:t xml:space="preserve">Lorem Ipsum is </w:t>
-            </w:r>
-            <w:r>
-              <w:rPr>
-                <w:rStyle w:val="R321Emphasis"/>
-              </w:rPr>
-              <w:t>simply dummy text</w:t>
-            </w:r>
-            <w:r>
-              <w:t xml:space="preserve"> of the </w:t>
-            </w:r>
-            <w:r>
-              <w:rPr>
-                <w:rStyle w:val="R322KeyWord"/>
-              </w:rPr>
-              <w:t>printing and typesetting industry</w:t>
-            </w:r>
-            <w:r>
-              <w:t xml:space="preserve">. Lorem Ipsum has been </w:t>
-            </w:r>
-            <w:r>
-              <w:rPr>
-                <w:rStyle w:val="R323KeyMessage"/>
-              </w:rPr>
-              <w:t>the industry's standard dummy text ever since the 1500s</w:t>
-            </w:r>
-            <w:r>
-              <w:t xml:space="preserve">, when an unknown </w:t>
-            </w:r>
-            <w:r>
-              <w:rPr>
-                <w:rStyle w:val="R322KeyWord"/>
-              </w:rPr>
-              <w:t>printer</w:t>
-            </w:r>
-            <w:r>
-              <w:t xml:space="preserve"> took a galley of type and scrambled it to make a type</w:t>
-            </w:r>
-            <w:r>
-              <w:rPr>
-                <w:rStyle w:val="R322KeyWord"/>
-                <w:rFonts w:asciiTheme="minorHAnsi" w:hAnsiTheme="minorHAnsi" w:cstheme="minorBidi"/>
-                <w:color w:val="auto"/>
-              </w:rPr>
-              <w:t xml:space="preserve"> specimen</w:t>
-            </w:r>
-            <w:r>
-              <w:t xml:space="preserve"> book.</w:t>
+            <w:bookmarkStart w:id="5" w:name="OLE_LINK5"/>
+            <w:bookmarkStart w:id="6" w:name="OLE_LINK9"/>
+            <w:r>
+              <w:rPr>
+                <w:rFonts w:ascii="Aptos" w:hAnsi="Aptos"/>
+                <w:lang w:val="en-US"/>
+              </w:rPr>
+              <w:t>Lorem Ipsum is simply dummy text of the printing and typesetting industry. Lorem Ipsum has been the industry's standard dummy text ever since the 1500s, when an unknown printer took a galley of type and scrambled it to make a type specimen book.</w:t>
+            </w:r>
+          </w:p>
+          <w:bookmarkEnd w:id="5"/>
+          <w:p>
+            <w:pPr>
+              <w:pStyle w:val="R319UList2"/>
+              <w:spacing w:after="80"/>
+              <w:rPr>
+                <w:rFonts w:ascii="Aptos" w:hAnsi="Aptos"/>
+              </w:rPr>
+            </w:pPr>
+            <w:r>
+              <w:rPr>
+                <w:rFonts w:ascii="Aptos" w:hAnsi="Aptos"/>
+              </w:rPr>
+              <w:t>Foo Bar Quux</w:t>
             </w:r>
           </w:p>
           <w:p>
             <w:pPr>
               <w:pStyle w:val="R319UList2"/>
+              <w:spacing w:after="80"/>
+              <w:rPr>
+                <w:rFonts w:ascii="Aptos" w:hAnsi="Aptos"/>
+              </w:rPr>
             </w:pPr>
             <w:r>
+              <w:rPr>
+                <w:rFonts w:ascii="Aptos" w:hAnsi="Aptos"/>
+              </w:rPr>
               <w:t>Foo Bar Quux</w:t>
+            </w:r>
+          </w:p>
+          <w:p>
+            <w:pPr>
+              <w:pStyle w:val="R314Display"/>
+              <w:spacing w:after="80"/>
+              <w:rPr>
+                <w:rFonts w:ascii="Aptos" w:hAnsi="Aptos"/>
+                <w:lang w:val="en-US"/>
+              </w:rPr>
+            </w:pPr>
+            <w:r>
+              <w:rPr>
+                <w:rFonts w:ascii="Aptos" w:hAnsi="Aptos"/>
+                <w:lang w:val="en-US"/>
+              </w:rPr>
+              <w:t>SLIDE1</w:t>
+            </w:r>
+          </w:p>
+          <w:p>
+            <w:pPr>
+              <w:pStyle w:val="R318UList1"/>
+              <w:spacing w:after="80"/>
+              <w:rPr>
+                <w:rFonts w:ascii="Aptos" w:hAnsi="Aptos"/>
+                <w:lang w:val="en-US"/>
+              </w:rPr>
+            </w:pPr>
+            <w:r>
+              <w:rPr>
+                <w:rFonts w:ascii="Aptos" w:hAnsi="Aptos"/>
+                <w:lang w:val="en-US"/>
+              </w:rPr>
+              <w:t xml:space="preserve">It has </w:t>
+            </w:r>
+            <w:r>
+              <w:rPr>
+                <w:rStyle w:val="R322KeyWord"/>
+                <w:rFonts w:cstheme="minorBidi"/>
+                <w:color w:val="auto"/>
+                <w:lang w:val="en-US"/>
+              </w:rPr>
+              <w:t>survived</w:t>
+            </w:r>
+            <w:r>
+              <w:rPr>
+                <w:rFonts w:ascii="Aptos" w:hAnsi="Aptos"/>
+                <w:lang w:val="en-US"/>
+              </w:rPr>
+              <w:t xml:space="preserve"> not only five centuries, but also the leap into electronic typesetting, remaining </w:t>
+            </w:r>
+            <w:r>
+              <w:rPr>
+                <w:rStyle w:val="R322KeyWord"/>
+                <w:rFonts w:cstheme="minorBidi"/>
+                <w:color w:val="auto"/>
+                <w:lang w:val="en-US"/>
+              </w:rPr>
+              <w:t>essentially</w:t>
+            </w:r>
+            <w:r>
+              <w:rPr>
+                <w:rFonts w:ascii="Aptos" w:hAnsi="Aptos"/>
+                <w:lang w:val="en-US"/>
+              </w:rPr>
+              <w:t xml:space="preserve"> unchanged. It was </w:t>
+            </w:r>
+            <w:r>
+              <w:rPr>
+                <w:rStyle w:val="R322KeyWord"/>
+                <w:rFonts w:cstheme="minorBidi"/>
+                <w:color w:val="auto"/>
+                <w:lang w:val="en-US"/>
+              </w:rPr>
+              <w:t>popularized</w:t>
+            </w:r>
+            <w:r>
+              <w:rPr>
+                <w:rFonts w:ascii="Aptos" w:hAnsi="Aptos"/>
+                <w:lang w:val="en-US"/>
+              </w:rPr>
+              <w:t xml:space="preserve"> in the 1960s with the release of Letraset sheets containing Lorem Ipsum passages, and more recently with desktop </w:t>
+            </w:r>
+            <w:r>
+              <w:rPr>
+                <w:rStyle w:val="R322KeyWord"/>
+                <w:rFonts w:cstheme="minorBidi"/>
+                <w:color w:val="auto"/>
+                <w:lang w:val="en-US"/>
+              </w:rPr>
+              <w:t>publishing</w:t>
+            </w:r>
+            <w:r>
+              <w:rPr>
+                <w:rFonts w:ascii="Aptos" w:hAnsi="Aptos"/>
+                <w:lang w:val="en-US"/>
+              </w:rPr>
+              <w:t xml:space="preserve"> software like Aldus PageMaker including versions of Lorem Ipsum.</w:t>
+            </w:r>
+          </w:p>
+          <w:p>
+            <w:pPr>
+              <w:pStyle w:val="R317OList2"/>
+              <w:spacing w:after="80"/>
+              <w:rPr>
+                <w:rFonts w:ascii="Aptos" w:hAnsi="Aptos"/>
+              </w:rPr>
+            </w:pPr>
+            <w:r>
+              <w:rPr>
+                <w:rFonts w:ascii="Aptos" w:hAnsi="Aptos"/>
+              </w:rPr>
+              <w:t>Foo Bar Quux</w:t>
+            </w:r>
+          </w:p>
+          <w:p>
+            <w:pPr>
+              <w:pStyle w:val="R317OList2"/>
+              <w:spacing w:after="80"/>
+              <w:rPr>
+                <w:rFonts w:ascii="Aptos" w:hAnsi="Aptos"/>
+                <w:lang w:val="en-US"/>
+              </w:rPr>
+            </w:pPr>
+            <w:r>
+              <w:rPr>
+                <w:rFonts w:ascii="Aptos" w:hAnsi="Aptos"/>
+              </w:rPr>
+              <w:t>Foo Bar Quux</w:t>
+            </w:r>
+            <w:bookmarkEnd w:id="3"/>
+            <w:bookmarkEnd w:id="4"/>
+            <w:bookmarkEnd w:id="6"/>
+          </w:p>
+        </w:tc>
+      </w:tr>
+      <w:tr>
+        <w:trPr>
+          <w:trHeight w:val="567"/>
+        </w:trPr>
+        <w:tc>
+          <w:tcPr>
+            <w:tcW w:w="1838" w:type="dxa"/>
+          </w:tcPr>
+          <w:p>
+            <w:pPr>
+              <w:spacing w:after="80"/>
+              <w:rPr>
+                <w:rStyle w:val="R122Toggle"/>
+                <w:rFonts w:ascii="Aptos" w:hAnsi="Aptos"/>
+                <w:lang w:val="en-US"/>
+              </w:rPr>
+            </w:pPr>
+          </w:p>
+        </w:tc>
+        <w:tc>
+          <w:tcPr>
+            <w:tcW w:w="1276" w:type="dxa"/>
+            <w:tcBorders>
+              <w:right w:val="double" w:sz="4" w:space="0" w:color="BFBFBF" w:themeColor="background1" w:themeShade="BF"/>
+            </w:tcBorders>
+          </w:tcPr>
+          <w:p>
+            <w:pPr>
+              <w:spacing w:after="80"/>
+              <w:rPr>
+                <w:rFonts w:ascii="Aptos" w:hAnsi="Aptos"/>
+                <w:lang w:val="en-US"/>
+              </w:rPr>
+            </w:pPr>
+          </w:p>
+        </w:tc>
+        <w:tc>
+          <w:tcPr>
+            <w:tcW w:w="850" w:type="dxa"/>
+            <w:tcBorders>
+              <w:left w:val="double" w:sz="4" w:space="0" w:color="BFBFBF" w:themeColor="background1" w:themeShade="BF"/>
+            </w:tcBorders>
+          </w:tcPr>
+          <w:p>
+            <w:pPr>
+              <w:pStyle w:val="R211Speaker"/>
+              <w:spacing w:after="80"/>
+              <w:rPr>
+                <w:rFonts w:ascii="Aptos" w:hAnsi="Aptos"/>
+              </w:rPr>
+            </w:pPr>
+          </w:p>
+        </w:tc>
+        <w:tc>
+          <w:tcPr>
+            <w:tcW w:w="7088" w:type="dxa"/>
+          </w:tcPr>
+          <w:p>
+            <w:pPr>
+              <w:pStyle w:val="R311Part"/>
+              <w:rPr>
+                <w:lang w:val="en-US"/>
+              </w:rPr>
+            </w:pPr>
+            <w:r>
+              <w:rPr>
+                <w:lang w:val="en-US"/>
+              </w:rPr>
+              <w:t>Part 2: Bar</w:t>
+            </w:r>
+          </w:p>
+        </w:tc>
+      </w:tr>
+      <w:tr>
+        <w:trPr>
+          <w:trHeight w:val="567"/>
+        </w:trPr>
+        <w:tc>
+          <w:tcPr>
+            <w:tcW w:w="1838" w:type="dxa"/>
+          </w:tcPr>
+          <w:p>
+            <w:pPr>
+              <w:spacing w:after="80"/>
+              <w:rPr>
+                <w:rStyle w:val="R122Toggle"/>
+                <w:rFonts w:ascii="Aptos" w:hAnsi="Aptos"/>
+                <w:lang w:val="en-US"/>
+              </w:rPr>
+            </w:pPr>
+          </w:p>
+        </w:tc>
+        <w:tc>
+          <w:tcPr>
+            <w:tcW w:w="1276" w:type="dxa"/>
+            <w:tcBorders>
+              <w:right w:val="double" w:sz="4" w:space="0" w:color="BFBFBF" w:themeColor="background1" w:themeShade="BF"/>
+            </w:tcBorders>
+          </w:tcPr>
+          <w:p>
+            <w:pPr>
+              <w:spacing w:after="80"/>
+              <w:rPr>
+                <w:rFonts w:ascii="Aptos" w:hAnsi="Aptos"/>
+                <w:lang w:val="en-US"/>
+              </w:rPr>
+            </w:pPr>
+          </w:p>
+        </w:tc>
+        <w:tc>
+          <w:tcPr>
+            <w:tcW w:w="850" w:type="dxa"/>
+            <w:tcBorders>
+              <w:left w:val="double" w:sz="4" w:space="0" w:color="BFBFBF" w:themeColor="background1" w:themeShade="BF"/>
+            </w:tcBorders>
+          </w:tcPr>
+          <w:p>
+            <w:pPr>
+              <w:pStyle w:val="R211Speaker"/>
+              <w:spacing w:after="80"/>
+              <w:rPr>
+                <w:rFonts w:ascii="Aptos" w:hAnsi="Aptos"/>
+              </w:rPr>
+            </w:pPr>
+            <w:r>
+              <w:rPr>
+                <w:rFonts w:ascii="Aptos" w:hAnsi="Aptos"/>
+              </w:rPr>
+              <w:t>JOD</w:t>
+            </w:r>
+          </w:p>
+        </w:tc>
+        <w:tc>
+          <w:tcPr>
+            <w:tcW w:w="7088" w:type="dxa"/>
+          </w:tcPr>
+          <w:p>
+            <w:pPr>
+              <w:pStyle w:val="R318UList1"/>
+              <w:spacing w:after="160" w:line="259" w:lineRule="auto"/>
+              <w:rPr>
+                <w:rFonts w:ascii="Aptos" w:hAnsi="Aptos"/>
+                <w:lang w:val="en-US"/>
+              </w:rPr>
+            </w:pPr>
+            <w:r>
+              <w:rPr>
+                <w:rFonts w:ascii="Aptos" w:hAnsi="Aptos"/>
+                <w:lang w:val="en-US"/>
+              </w:rPr>
+              <w:t xml:space="preserve">Lorem Ipsum is simply dummy text of the printing and typesetting industry. Lorem Ipsum has been the industry's standard dummy text </w:t>
+            </w:r>
+            <w:r>
+              <w:rPr>
+                <w:rFonts w:ascii="Aptos" w:hAnsi="Aptos"/>
+                <w:lang w:val="en-US"/>
+              </w:rPr>
+              <w:lastRenderedPageBreak/>
+              <w:t>ever since the 1500s, when an unknown printer took a galley of type and scrambled it to make a type specimen book.</w:t>
             </w:r>
           </w:p>
           <w:p>
             <w:pPr>
               <w:pStyle w:val="R319UList2"/>
+              <w:spacing w:after="80"/>
+              <w:rPr>
+                <w:rFonts w:ascii="Aptos" w:hAnsi="Aptos"/>
+              </w:rPr>
             </w:pPr>
             <w:r>
+              <w:rPr>
+                <w:rFonts w:ascii="Aptos" w:hAnsi="Aptos"/>
+              </w:rPr>
               <w:t>Foo Bar Quux</w:t>
             </w:r>
           </w:p>
           <w:p>
             <w:pPr>
-              <w:pStyle w:val="R314Hint"/>
+              <w:pStyle w:val="R319UList2"/>
+              <w:spacing w:after="80"/>
+              <w:rPr>
+                <w:rFonts w:ascii="Aptos" w:hAnsi="Aptos"/>
+              </w:rPr>
             </w:pPr>
             <w:r>
               <w:rPr>
-                <w:lang w:val="en-US"/>
-              </w:rPr>
-              <w:t>s</w:t>
-            </w:r>
-            <w:r>
-              <w:rPr>
-                <w:lang w:val="en-US"/>
-              </w:rPr>
-              <w:t xml:space="preserve">how </w:t>
-            </w:r>
-            <w:r>
-              <w:t>SLIDE1</w:t>
-            </w:r>
-            <w:r>
-              <w:t xml:space="preserve"> in glass Monitor</w:t>
+                <w:rFonts w:ascii="Aptos" w:hAnsi="Aptos"/>
+              </w:rPr>
+              <w:t>Foo Bar Quux</w:t>
             </w:r>
           </w:p>
+        </w:tc>
+      </w:tr>
+      <w:tr>
+        <w:trPr>
+          <w:trHeight w:val="567"/>
+        </w:trPr>
+        <w:tc>
+          <w:tcPr>
+            <w:tcW w:w="1838" w:type="dxa"/>
+          </w:tcPr>
+          <w:p>
+            <w:pPr>
+              <w:spacing w:after="80"/>
+              <w:rPr>
+                <w:rStyle w:val="R122Toggle"/>
+                <w:rFonts w:ascii="Aptos" w:hAnsi="Aptos"/>
+                <w:lang w:val="en-US"/>
+              </w:rPr>
+            </w:pPr>
+          </w:p>
+        </w:tc>
+        <w:tc>
+          <w:tcPr>
+            <w:tcW w:w="1276" w:type="dxa"/>
+            <w:tcBorders>
+              <w:right w:val="double" w:sz="4" w:space="0" w:color="BFBFBF" w:themeColor="background1" w:themeShade="BF"/>
+            </w:tcBorders>
+          </w:tcPr>
+          <w:p>
+            <w:pPr>
+              <w:spacing w:after="80"/>
+              <w:rPr>
+                <w:rFonts w:ascii="Aptos" w:hAnsi="Aptos"/>
+                <w:lang w:val="en-US"/>
+              </w:rPr>
+            </w:pPr>
+          </w:p>
+        </w:tc>
+        <w:tc>
+          <w:tcPr>
+            <w:tcW w:w="850" w:type="dxa"/>
+            <w:tcBorders>
+              <w:left w:val="double" w:sz="4" w:space="0" w:color="BFBFBF" w:themeColor="background1" w:themeShade="BF"/>
+            </w:tcBorders>
+          </w:tcPr>
+          <w:p>
+            <w:pPr>
+              <w:pStyle w:val="R211Speaker"/>
+              <w:spacing w:after="80"/>
+              <w:rPr>
+                <w:rFonts w:ascii="Aptos" w:hAnsi="Aptos"/>
+              </w:rPr>
+            </w:pPr>
+            <w:r>
+              <w:rPr>
+                <w:rFonts w:ascii="Aptos" w:hAnsi="Aptos"/>
+              </w:rPr>
+              <w:t>JAS</w:t>
+            </w:r>
+          </w:p>
+        </w:tc>
+        <w:tc>
+          <w:tcPr>
+            <w:tcW w:w="7088" w:type="dxa"/>
+          </w:tcPr>
           <w:p>
             <w:pPr>
               <w:pStyle w:val="R318UList1"/>
+              <w:spacing w:after="80" w:line="259" w:lineRule="auto"/>
+              <w:rPr>
+                <w:rFonts w:ascii="Aptos" w:hAnsi="Aptos"/>
+                <w:lang w:val="en-US"/>
+              </w:rPr>
             </w:pPr>
             <w:r>
+              <w:rPr>
+                <w:rFonts w:ascii="Aptos" w:hAnsi="Aptos"/>
+                <w:lang w:val="en-US"/>
+              </w:rPr>
               <w:t xml:space="preserve">It has </w:t>
             </w:r>
             <w:r>
               <w:rPr>
                 <w:rStyle w:val="R322KeyWord"/>
-                <w:rFonts w:asciiTheme="minorHAnsi" w:hAnsiTheme="minorHAnsi" w:cstheme="minorBidi"/>
+                <w:rFonts w:cstheme="minorBidi"/>
                 <w:color w:val="auto"/>
+                <w:lang w:val="en-US"/>
               </w:rPr>
               <w:t>survived</w:t>
             </w:r>
             <w:r>
+              <w:rPr>
+                <w:rFonts w:ascii="Aptos" w:hAnsi="Aptos"/>
+                <w:lang w:val="en-US"/>
+              </w:rPr>
               <w:t xml:space="preserve"> not only five centuries, but also the leap into electronic typesetting, remaining </w:t>
             </w:r>
             <w:r>
               <w:rPr>
                 <w:rStyle w:val="R322KeyWord"/>
-                <w:rFonts w:asciiTheme="minorHAnsi" w:hAnsiTheme="minorHAnsi" w:cstheme="minorBidi"/>
+                <w:rFonts w:cstheme="minorBidi"/>
                 <w:color w:val="auto"/>
+                <w:lang w:val="en-US"/>
               </w:rPr>
               <w:t>essentially</w:t>
             </w:r>
             <w:r>
+              <w:rPr>
+                <w:rFonts w:ascii="Aptos" w:hAnsi="Aptos"/>
+                <w:lang w:val="en-US"/>
+              </w:rPr>
               <w:t xml:space="preserve"> unchanged. It was </w:t>
             </w:r>
             <w:r>
               <w:rPr>
                 <w:rStyle w:val="R322KeyWord"/>
-                <w:rFonts w:asciiTheme="minorHAnsi" w:hAnsiTheme="minorHAnsi" w:cstheme="minorBidi"/>
+                <w:rFonts w:cstheme="minorBidi"/>
                 <w:color w:val="auto"/>
+                <w:lang w:val="en-US"/>
               </w:rPr>
               <w:t>popularized</w:t>
             </w:r>
             <w:r>
+              <w:rPr>
+                <w:rFonts w:ascii="Aptos" w:hAnsi="Aptos"/>
+                <w:lang w:val="en-US"/>
+              </w:rPr>
               <w:t xml:space="preserve"> in the 1960s with the release of Letraset sheets containing Lorem Ipsum passages, and more recently with desktop </w:t>
             </w:r>
             <w:r>
               <w:rPr>
                 <w:rStyle w:val="R322KeyWord"/>
-                <w:rFonts w:asciiTheme="minorHAnsi" w:hAnsiTheme="minorHAnsi" w:cstheme="minorBidi"/>
+                <w:rFonts w:cstheme="minorBidi"/>
                 <w:color w:val="auto"/>
+                <w:lang w:val="en-US"/>
               </w:rPr>
               <w:t>publishing</w:t>
             </w:r>
             <w:r>
+              <w:rPr>
+                <w:rFonts w:ascii="Aptos" w:hAnsi="Aptos"/>
+                <w:lang w:val="en-US"/>
+              </w:rPr>
               <w:t xml:space="preserve"> software like Aldus PageMaker including versions of Lorem Ipsum.</w:t>
             </w:r>
           </w:p>
           <w:p>
             <w:pPr>
               <w:pStyle w:val="R317OList2"/>
+              <w:numPr>
+                <w:ilvl w:val="1"/>
+                <w:numId w:val="124"/>
+              </w:numPr>
             </w:pPr>
             <w:r>
               <w:t>Foo Bar Quux</w:t>
@@ -1098,15 +1987,18 @@
           <w:p>
             <w:pPr>
               <w:pStyle w:val="R317OList2"/>
-              <w:rPr>
+              <w:numPr>
+                <w:ilvl w:val="1"/>
+                <w:numId w:val="124"/>
+              </w:numPr>
+              <w:rPr>
+                <w:rFonts w:ascii="Aptos" w:hAnsi="Aptos"/>
                 <w:lang w:val="en-US"/>
               </w:rPr>
             </w:pPr>
             <w:r>
               <w:t>Foo Bar Quux</w:t>
             </w:r>
-            <w:bookmarkEnd w:id="3"/>
-            <w:bookmarkEnd w:id="4"/>
           </w:p>
         </w:tc>
       </w:tr>
@@ -1114,8 +2006,39 @@
     <w:p>
       <w:pPr>
         <w:pStyle w:val="Heading1"/>
+        <w:rPr>
+          <w:rFonts w:ascii="Aptos" w:hAnsi="Aptos"/>
+        </w:rPr>
+      </w:pPr>
+    </w:p>
+    <w:p>
+      <w:pPr>
+        <w:rPr>
+          <w:rFonts w:ascii="Aptos" w:eastAsiaTheme="majorEastAsia" w:hAnsi="Aptos" w:cstheme="majorBidi"/>
+          <w:color w:val="2F5496" w:themeColor="accent1" w:themeShade="BF"/>
+          <w:sz w:val="32"/>
+          <w:szCs w:val="32"/>
+        </w:rPr>
       </w:pPr>
       <w:r>
+        <w:rPr>
+          <w:rFonts w:ascii="Aptos" w:hAnsi="Aptos"/>
+        </w:rPr>
+        <w:br w:type="page"/>
+      </w:r>
+    </w:p>
+    <w:p>
+      <w:pPr>
+        <w:pStyle w:val="Heading1"/>
+        <w:rPr>
+          <w:rFonts w:ascii="Aptos" w:hAnsi="Aptos"/>
+        </w:rPr>
+      </w:pPr>
+      <w:r>
+        <w:rPr>
+          <w:rFonts w:ascii="Aptos" w:hAnsi="Aptos"/>
+        </w:rPr>
+        <w:lastRenderedPageBreak/>
         <w:t>Event Rundown: Style Cheatsheet</w:t>
       </w:r>
     </w:p>
@@ -1150,6 +2073,7 @@
           <w:p>
             <w:pPr>
               <w:rPr>
+                <w:rFonts w:ascii="Aptos" w:hAnsi="Aptos"/>
                 <w:sz w:val="20"/>
                 <w:szCs w:val="20"/>
                 <w:lang w:val="en-US"/>
@@ -1157,6 +2081,7 @@
             </w:pPr>
             <w:r>
               <w:rPr>
+                <w:rFonts w:ascii="Aptos" w:hAnsi="Aptos"/>
                 <w:color w:val="FFFFFF" w:themeColor="background1"/>
                 <w:sz w:val="20"/>
                 <w:szCs w:val="20"/>
@@ -1166,6 +2091,7 @@
             </w:r>
             <w:r>
               <w:rPr>
+                <w:rFonts w:ascii="Aptos" w:hAnsi="Aptos"/>
                 <w:color w:val="FFFFFF" w:themeColor="background1"/>
                 <w:sz w:val="20"/>
                 <w:szCs w:val="20"/>
@@ -1175,6 +2101,7 @@
             </w:r>
             <w:r>
               <w:rPr>
+                <w:rFonts w:ascii="Aptos" w:hAnsi="Aptos"/>
                 <w:color w:val="FFFFFF" w:themeColor="background1"/>
                 <w:sz w:val="20"/>
                 <w:szCs w:val="20"/>
@@ -1197,12 +2124,14 @@
             <w:pPr>
               <w:rPr>
                 <w:rStyle w:val="R121Enforce"/>
+                <w:rFonts w:ascii="Aptos" w:hAnsi="Aptos"/>
                 <w:lang w:val="en-US"/>
               </w:rPr>
             </w:pPr>
             <w:r>
               <w:rPr>
                 <w:rStyle w:val="R121Enforce"/>
+                <w:rFonts w:ascii="Aptos" w:hAnsi="Aptos"/>
                 <w:lang w:val="en-US"/>
               </w:rPr>
               <w:t>R</w:t>
@@ -1210,6 +2139,7 @@
             <w:r>
               <w:rPr>
                 <w:rStyle w:val="R121Enforce"/>
+                <w:rFonts w:ascii="Aptos" w:hAnsi="Aptos"/>
                 <w:lang w:val="en-US"/>
               </w:rPr>
               <w:t>12</w:t>
@@ -1217,12 +2147,14 @@
             <w:r>
               <w:rPr>
                 <w:rStyle w:val="R121Enforce"/>
+                <w:rFonts w:ascii="Aptos" w:hAnsi="Aptos"/>
               </w:rPr>
               <w:t>1</w:t>
             </w:r>
             <w:r>
               <w:rPr>
                 <w:rStyle w:val="R121Enforce"/>
+                <w:rFonts w:ascii="Aptos" w:hAnsi="Aptos"/>
                 <w:lang w:val="en-US"/>
               </w:rPr>
               <w:t xml:space="preserve">: Enforce </w:t>
@@ -1236,6 +2168,7 @@
           <w:p>
             <w:pPr>
               <w:rPr>
+                <w:rFonts w:ascii="Aptos" w:hAnsi="Aptos"/>
                 <w:color w:val="808080" w:themeColor="background1" w:themeShade="80"/>
                 <w:sz w:val="20"/>
                 <w:szCs w:val="20"/>
@@ -1244,6 +2177,7 @@
             </w:pPr>
             <w:r>
               <w:rPr>
+                <w:rFonts w:ascii="Aptos" w:hAnsi="Aptos"/>
                 <w:color w:val="808080" w:themeColor="background1" w:themeShade="80"/>
                 <w:sz w:val="20"/>
                 <w:szCs w:val="20"/>
@@ -1253,6 +2187,7 @@
             </w:r>
             <w:r>
               <w:rPr>
+                <w:rFonts w:ascii="Aptos" w:hAnsi="Aptos"/>
                 <w:color w:val="808080" w:themeColor="background1" w:themeShade="80"/>
                 <w:sz w:val="20"/>
                 <w:szCs w:val="20"/>
@@ -1276,24 +2211,28 @@
             <w:pPr>
               <w:rPr>
                 <w:rStyle w:val="R122Toggle"/>
+                <w:rFonts w:ascii="Aptos" w:hAnsi="Aptos"/>
                 <w:lang w:val="en-US"/>
               </w:rPr>
             </w:pPr>
             <w:r>
               <w:rPr>
                 <w:rStyle w:val="R122Toggle"/>
+                <w:rFonts w:ascii="Aptos" w:hAnsi="Aptos"/>
               </w:rPr>
               <w:t>R</w:t>
             </w:r>
             <w:r>
               <w:rPr>
                 <w:rStyle w:val="R122Toggle"/>
+                <w:rFonts w:ascii="Aptos" w:hAnsi="Aptos"/>
               </w:rPr>
               <w:t>122</w:t>
             </w:r>
             <w:r>
               <w:rPr>
                 <w:rStyle w:val="R122Toggle"/>
+                <w:rFonts w:ascii="Aptos" w:hAnsi="Aptos"/>
               </w:rPr>
               <w:t xml:space="preserve">: Toggle </w:t>
             </w:r>
@@ -1306,6 +2245,7 @@
           <w:p>
             <w:pPr>
               <w:rPr>
+                <w:rFonts w:ascii="Aptos" w:hAnsi="Aptos"/>
                 <w:color w:val="808080" w:themeColor="background1" w:themeShade="80"/>
                 <w:sz w:val="20"/>
                 <w:szCs w:val="20"/>
@@ -1314,6 +2254,7 @@
             </w:pPr>
             <w:r>
               <w:rPr>
+                <w:rFonts w:ascii="Aptos" w:hAnsi="Aptos"/>
                 <w:color w:val="808080" w:themeColor="background1" w:themeShade="80"/>
                 <w:sz w:val="20"/>
                 <w:szCs w:val="20"/>
@@ -1323,6 +2264,7 @@
             </w:r>
             <w:r>
               <w:rPr>
+                <w:rFonts w:ascii="Aptos" w:hAnsi="Aptos"/>
                 <w:color w:val="808080" w:themeColor="background1" w:themeShade="80"/>
                 <w:sz w:val="20"/>
                 <w:szCs w:val="20"/>
@@ -1346,24 +2288,28 @@
             <w:pPr>
               <w:rPr>
                 <w:rStyle w:val="R124Apply"/>
+                <w:rFonts w:ascii="Aptos" w:hAnsi="Aptos"/>
                 <w:lang w:val="en-US"/>
               </w:rPr>
             </w:pPr>
             <w:r>
               <w:rPr>
                 <w:rStyle w:val="R123Select"/>
+                <w:rFonts w:ascii="Aptos" w:hAnsi="Aptos"/>
               </w:rPr>
               <w:t>R</w:t>
             </w:r>
             <w:r>
               <w:rPr>
                 <w:rStyle w:val="R123Select"/>
+                <w:rFonts w:ascii="Aptos" w:hAnsi="Aptos"/>
               </w:rPr>
               <w:t>123</w:t>
             </w:r>
             <w:r>
               <w:rPr>
                 <w:rStyle w:val="R123Select"/>
+                <w:rFonts w:ascii="Aptos" w:hAnsi="Aptos"/>
               </w:rPr>
               <w:t xml:space="preserve">: Select </w:t>
             </w:r>
@@ -1376,6 +2322,7 @@
           <w:p>
             <w:pPr>
               <w:rPr>
+                <w:rFonts w:ascii="Aptos" w:hAnsi="Aptos"/>
                 <w:color w:val="808080" w:themeColor="background1" w:themeShade="80"/>
                 <w:sz w:val="20"/>
                 <w:szCs w:val="20"/>
@@ -1384,6 +2331,7 @@
             </w:pPr>
             <w:r>
               <w:rPr>
+                <w:rFonts w:ascii="Aptos" w:hAnsi="Aptos"/>
                 <w:color w:val="808080" w:themeColor="background1" w:themeShade="80"/>
                 <w:sz w:val="20"/>
                 <w:szCs w:val="20"/>
@@ -1393,6 +2341,7 @@
             </w:r>
             <w:r>
               <w:rPr>
+                <w:rFonts w:ascii="Aptos" w:hAnsi="Aptos"/>
                 <w:color w:val="808080" w:themeColor="background1" w:themeShade="80"/>
                 <w:sz w:val="20"/>
                 <w:szCs w:val="20"/>
@@ -1416,12 +2365,14 @@
             <w:pPr>
               <w:rPr>
                 <w:rStyle w:val="R122Toggle"/>
+                <w:rFonts w:ascii="Aptos" w:hAnsi="Aptos"/>
                 <w:lang w:val="en-US"/>
               </w:rPr>
             </w:pPr>
             <w:r>
               <w:rPr>
                 <w:rStyle w:val="R124Apply"/>
+                <w:rFonts w:ascii="Aptos" w:hAnsi="Aptos"/>
                 <w:lang w:val="en-US"/>
               </w:rPr>
               <w:t>R</w:t>
@@ -1429,12 +2380,14 @@
             <w:r>
               <w:rPr>
                 <w:rStyle w:val="R124Apply"/>
+                <w:rFonts w:ascii="Aptos" w:hAnsi="Aptos"/>
               </w:rPr>
               <w:t>124</w:t>
             </w:r>
             <w:r>
               <w:rPr>
                 <w:rStyle w:val="R124Apply"/>
+                <w:rFonts w:ascii="Aptos" w:hAnsi="Aptos"/>
                 <w:lang w:val="en-US"/>
               </w:rPr>
               <w:t>: Apply</w:t>
@@ -1448,6 +2401,7 @@
           <w:p>
             <w:pPr>
               <w:rPr>
+                <w:rFonts w:ascii="Aptos" w:hAnsi="Aptos"/>
                 <w:color w:val="808080" w:themeColor="background1" w:themeShade="80"/>
                 <w:sz w:val="20"/>
                 <w:szCs w:val="20"/>
@@ -1456,6 +2410,7 @@
             </w:pPr>
             <w:r>
               <w:rPr>
+                <w:rFonts w:ascii="Aptos" w:hAnsi="Aptos"/>
                 <w:color w:val="808080" w:themeColor="background1" w:themeShade="80"/>
                 <w:sz w:val="20"/>
                 <w:szCs w:val="20"/>
@@ -1465,6 +2420,7 @@
             </w:r>
             <w:r>
               <w:rPr>
+                <w:rFonts w:ascii="Aptos" w:hAnsi="Aptos"/>
                 <w:color w:val="808080" w:themeColor="background1" w:themeShade="80"/>
                 <w:sz w:val="20"/>
                 <w:szCs w:val="20"/>
@@ -1488,23 +2444,27 @@
             <w:pPr>
               <w:rPr>
                 <w:rStyle w:val="R125Automate"/>
+                <w:rFonts w:ascii="Aptos" w:hAnsi="Aptos"/>
               </w:rPr>
             </w:pPr>
             <w:r>
               <w:rPr>
                 <w:rStyle w:val="R125Automate"/>
+                <w:rFonts w:ascii="Aptos" w:hAnsi="Aptos"/>
               </w:rPr>
               <w:t>R</w:t>
             </w:r>
             <w:r>
               <w:rPr>
                 <w:rStyle w:val="R125Automate"/>
+                <w:rFonts w:ascii="Aptos" w:hAnsi="Aptos"/>
               </w:rPr>
               <w:t>125</w:t>
             </w:r>
             <w:r>
               <w:rPr>
                 <w:rStyle w:val="R125Automate"/>
+                <w:rFonts w:ascii="Aptos" w:hAnsi="Aptos"/>
               </w:rPr>
               <w:t>: Automate</w:t>
             </w:r>
@@ -1517,6 +2477,7 @@
           <w:p>
             <w:pPr>
               <w:rPr>
+                <w:rFonts w:ascii="Aptos" w:hAnsi="Aptos"/>
                 <w:color w:val="808080" w:themeColor="background1" w:themeShade="80"/>
                 <w:sz w:val="20"/>
                 <w:szCs w:val="20"/>
@@ -1525,33 +2486,17 @@
             </w:pPr>
             <w:r>
               <w:rPr>
+                <w:rFonts w:ascii="Aptos" w:hAnsi="Aptos"/>
                 <w:color w:val="808080" w:themeColor="background1" w:themeShade="80"/>
                 <w:sz w:val="20"/>
                 <w:szCs w:val="20"/>
                 <w:lang w:val="en-US"/>
               </w:rPr>
-              <w:t>A</w:t>
-            </w:r>
-            <w:r>
-              <w:rPr>
-                <w:color w:val="808080" w:themeColor="background1" w:themeShade="80"/>
-                <w:sz w:val="20"/>
-                <w:szCs w:val="20"/>
-                <w:lang w:val="en-US"/>
-              </w:rPr>
-              <w:t>utomation action (e.g. DO</w:t>
-            </w:r>
-            <w:r>
-              <w:rPr>
-                <w:color w:val="808080" w:themeColor="background1" w:themeShade="80"/>
-                <w:sz w:val="20"/>
-                <w:szCs w:val="20"/>
-                <w:lang w:val="en-US"/>
-              </w:rPr>
-              <w:t>:XXX)</w:t>
-            </w:r>
-            <w:r>
-              <w:rPr>
+              <w:t>Automation action (e.g. DO:XXX)</w:t>
+            </w:r>
+            <w:r>
+              <w:rPr>
+                <w:rFonts w:ascii="Aptos" w:hAnsi="Aptos"/>
                 <w:color w:val="808080" w:themeColor="background1" w:themeShade="80"/>
                 <w:sz w:val="20"/>
                 <w:szCs w:val="20"/>
@@ -1576,15 +2521,17 @@
           <w:p>
             <w:pPr>
               <w:rPr>
+                <w:rFonts w:ascii="Aptos" w:hAnsi="Aptos"/>
                 <w:color w:val="808080" w:themeColor="background1" w:themeShade="80"/>
                 <w:sz w:val="20"/>
                 <w:szCs w:val="20"/>
                 <w:lang w:val="en-US"/>
               </w:rPr>
             </w:pPr>
-            <w:bookmarkStart w:id="5" w:name="OLE_LINK8"/>
-            <w:r>
-              <w:rPr>
+            <w:bookmarkStart w:id="7" w:name="OLE_LINK8"/>
+            <w:r>
+              <w:rPr>
+                <w:rFonts w:ascii="Aptos" w:hAnsi="Aptos"/>
                 <w:color w:val="FFFFFF" w:themeColor="background1"/>
                 <w:sz w:val="20"/>
                 <w:szCs w:val="20"/>
@@ -1592,9 +2539,10 @@
               </w:rPr>
               <w:t>Styles for „Speaker“ column</w:t>
             </w:r>
-            <w:bookmarkEnd w:id="5"/>
-            <w:r>
-              <w:rPr>
+            <w:bookmarkEnd w:id="7"/>
+            <w:r>
+              <w:rPr>
+                <w:rFonts w:ascii="Aptos" w:hAnsi="Aptos"/>
                 <w:color w:val="FFFFFF" w:themeColor="background1"/>
                 <w:sz w:val="20"/>
                 <w:szCs w:val="20"/>
@@ -1616,14 +2564,26 @@
           <w:p>
             <w:pPr>
               <w:pStyle w:val="R211Speaker"/>
+              <w:rPr>
+                <w:rFonts w:ascii="Aptos" w:hAnsi="Aptos"/>
+              </w:rPr>
             </w:pPr>
             <w:r>
+              <w:rPr>
+                <w:rFonts w:ascii="Aptos" w:hAnsi="Aptos"/>
+              </w:rPr>
               <w:t>R</w:t>
             </w:r>
             <w:r>
+              <w:rPr>
+                <w:rFonts w:ascii="Aptos" w:hAnsi="Aptos"/>
+              </w:rPr>
               <w:t>211</w:t>
             </w:r>
             <w:r>
+              <w:rPr>
+                <w:rFonts w:ascii="Aptos" w:hAnsi="Aptos"/>
+              </w:rPr>
               <w:t>: Speaker</w:t>
             </w:r>
           </w:p>
@@ -1635,6 +2595,7 @@
           <w:p>
             <w:pPr>
               <w:rPr>
+                <w:rFonts w:ascii="Aptos" w:hAnsi="Aptos"/>
                 <w:color w:val="808080" w:themeColor="background1" w:themeShade="80"/>
                 <w:sz w:val="20"/>
                 <w:szCs w:val="20"/>
@@ -1643,6 +2604,7 @@
             </w:pPr>
             <w:r>
               <w:rPr>
+                <w:rFonts w:ascii="Aptos" w:hAnsi="Aptos"/>
                 <w:color w:val="808080" w:themeColor="background1" w:themeShade="80"/>
                 <w:sz w:val="20"/>
                 <w:szCs w:val="20"/>
@@ -1652,6 +2614,7 @@
             </w:r>
             <w:r>
               <w:rPr>
+                <w:rFonts w:ascii="Aptos" w:hAnsi="Aptos"/>
                 <w:color w:val="808080" w:themeColor="background1" w:themeShade="80"/>
                 <w:sz w:val="20"/>
                 <w:szCs w:val="20"/>
@@ -1676,6 +2639,7 @@
           <w:p>
             <w:pPr>
               <w:rPr>
+                <w:rFonts w:ascii="Aptos" w:hAnsi="Aptos"/>
                 <w:color w:val="808080" w:themeColor="background1" w:themeShade="80"/>
                 <w:sz w:val="20"/>
                 <w:szCs w:val="20"/>
@@ -1684,6 +2648,7 @@
             </w:pPr>
             <w:r>
               <w:rPr>
+                <w:rFonts w:ascii="Aptos" w:hAnsi="Aptos"/>
                 <w:color w:val="FFFFFF" w:themeColor="background1"/>
                 <w:sz w:val="20"/>
                 <w:szCs w:val="20"/>
@@ -1705,15 +2670,26 @@
           <w:p>
             <w:pPr>
               <w:pStyle w:val="R311Part"/>
+              <w:rPr>
+                <w:rFonts w:ascii="Aptos" w:hAnsi="Aptos"/>
+              </w:rPr>
             </w:pPr>
             <w:r>
-              <w:lastRenderedPageBreak/>
+              <w:rPr>
+                <w:rFonts w:ascii="Aptos" w:hAnsi="Aptos"/>
+              </w:rPr>
               <w:t>R</w:t>
             </w:r>
             <w:r>
+              <w:rPr>
+                <w:rFonts w:ascii="Aptos" w:hAnsi="Aptos"/>
+              </w:rPr>
               <w:t>311</w:t>
             </w:r>
             <w:r>
+              <w:rPr>
+                <w:rFonts w:ascii="Aptos" w:hAnsi="Aptos"/>
+              </w:rPr>
               <w:t>: Part</w:t>
             </w:r>
           </w:p>
@@ -1725,6 +2701,7 @@
           <w:p>
             <w:pPr>
               <w:rPr>
+                <w:rFonts w:ascii="Aptos" w:hAnsi="Aptos"/>
                 <w:color w:val="808080" w:themeColor="background1" w:themeShade="80"/>
                 <w:sz w:val="20"/>
                 <w:szCs w:val="20"/>
@@ -1733,6 +2710,7 @@
             </w:pPr>
             <w:r>
               <w:rPr>
+                <w:rFonts w:ascii="Aptos" w:hAnsi="Aptos"/>
                 <w:color w:val="808080" w:themeColor="background1" w:themeShade="80"/>
                 <w:sz w:val="20"/>
                 <w:szCs w:val="20"/>
@@ -1754,18 +2732,27 @@
           <w:p>
             <w:pPr>
               <w:pStyle w:val="R312Chat"/>
+              <w:rPr>
+                <w:rFonts w:ascii="Aptos" w:hAnsi="Aptos"/>
+              </w:rPr>
             </w:pPr>
             <w:r>
+              <w:rPr>
+                <w:rFonts w:ascii="Aptos" w:hAnsi="Aptos"/>
+              </w:rPr>
               <w:t>R</w:t>
             </w:r>
             <w:r>
+              <w:rPr>
+                <w:rFonts w:ascii="Aptos" w:hAnsi="Aptos"/>
+              </w:rPr>
               <w:t>312</w:t>
             </w:r>
             <w:r>
-              <w:t xml:space="preserve">: </w:t>
-            </w:r>
-            <w:r>
-              <w:t>Chat</w:t>
+              <w:rPr>
+                <w:rFonts w:ascii="Aptos" w:hAnsi="Aptos"/>
+              </w:rPr>
+              <w:t>: Chat</w:t>
             </w:r>
           </w:p>
         </w:tc>
@@ -1776,6 +2763,7 @@
           <w:p>
             <w:pPr>
               <w:rPr>
+                <w:rFonts w:ascii="Aptos" w:hAnsi="Aptos"/>
                 <w:color w:val="808080" w:themeColor="background1" w:themeShade="80"/>
                 <w:sz w:val="20"/>
                 <w:szCs w:val="20"/>
@@ -1784,6 +2772,7 @@
             </w:pPr>
             <w:r>
               <w:rPr>
+                <w:rFonts w:ascii="Aptos" w:hAnsi="Aptos"/>
                 <w:color w:val="808080" w:themeColor="background1" w:themeShade="80"/>
                 <w:sz w:val="20"/>
                 <w:szCs w:val="20"/>
@@ -1793,6 +2782,7 @@
             </w:r>
             <w:r>
               <w:rPr>
+                <w:rFonts w:ascii="Aptos" w:hAnsi="Aptos"/>
                 <w:color w:val="808080" w:themeColor="background1" w:themeShade="80"/>
                 <w:sz w:val="20"/>
                 <w:szCs w:val="20"/>
@@ -1803,6 +2793,7 @@
             </w:r>
             <w:r>
               <w:rPr>
+                <w:rFonts w:ascii="Aptos" w:hAnsi="Aptos"/>
                 <w:i/>
                 <w:iCs/>
                 <w:color w:val="808080" w:themeColor="background1" w:themeShade="80"/>
@@ -1814,6 +2805,7 @@
             </w:r>
             <w:r>
               <w:rPr>
+                <w:rFonts w:ascii="Aptos" w:hAnsi="Aptos"/>
                 <w:color w:val="808080" w:themeColor="background1" w:themeShade="80"/>
                 <w:sz w:val="20"/>
                 <w:szCs w:val="20"/>
@@ -1835,17 +2827,32 @@
           <w:p>
             <w:pPr>
               <w:pStyle w:val="R313Control"/>
+              <w:rPr>
+                <w:rFonts w:ascii="Aptos" w:hAnsi="Aptos"/>
+              </w:rPr>
             </w:pPr>
             <w:r>
+              <w:rPr>
+                <w:rFonts w:ascii="Aptos" w:hAnsi="Aptos"/>
+              </w:rPr>
               <w:t>R</w:t>
             </w:r>
             <w:r>
+              <w:rPr>
+                <w:rFonts w:ascii="Aptos" w:hAnsi="Aptos"/>
+              </w:rPr>
               <w:t>313</w:t>
             </w:r>
             <w:r>
+              <w:rPr>
+                <w:rFonts w:ascii="Aptos" w:hAnsi="Aptos"/>
+              </w:rPr>
               <w:t xml:space="preserve">: </w:t>
             </w:r>
             <w:r>
+              <w:rPr>
+                <w:rFonts w:ascii="Aptos" w:hAnsi="Aptos"/>
+              </w:rPr>
               <w:t>Control</w:t>
             </w:r>
           </w:p>
@@ -1857,6 +2864,7 @@
           <w:p>
             <w:pPr>
               <w:rPr>
+                <w:rFonts w:ascii="Aptos" w:hAnsi="Aptos"/>
                 <w:color w:val="808080" w:themeColor="background1" w:themeShade="80"/>
                 <w:sz w:val="20"/>
                 <w:szCs w:val="20"/>
@@ -1865,25 +2873,38 @@
             </w:pPr>
             <w:r>
               <w:rPr>
+                <w:rFonts w:ascii="Aptos" w:hAnsi="Aptos"/>
                 <w:color w:val="808080" w:themeColor="background1" w:themeShade="80"/>
                 <w:sz w:val="20"/>
                 <w:szCs w:val="20"/>
                 <w:lang w:val="en-US"/>
               </w:rPr>
-              <w:t>Hint intended for the event control only.</w:t>
-            </w:r>
-            <w:r>
-              <w:rPr>
+              <w:t xml:space="preserve">Information </w:t>
+            </w:r>
+            <w:r>
+              <w:rPr>
+                <w:rFonts w:ascii="Aptos" w:hAnsi="Aptos"/>
                 <w:color w:val="808080" w:themeColor="background1" w:themeShade="80"/>
                 <w:sz w:val="20"/>
                 <w:szCs w:val="20"/>
                 <w:lang w:val="en-US"/>
               </w:rPr>
+              <w:t>for the event control only.</w:t>
+            </w:r>
+            <w:r>
+              <w:rPr>
+                <w:rFonts w:ascii="Aptos" w:hAnsi="Aptos"/>
+                <w:color w:val="808080" w:themeColor="background1" w:themeShade="80"/>
+                <w:sz w:val="20"/>
+                <w:szCs w:val="20"/>
+                <w:lang w:val="en-US"/>
+              </w:rPr>
               <w:br/>
               <w:t xml:space="preserve">It is </w:t>
             </w:r>
             <w:r>
               <w:rPr>
+                <w:rFonts w:ascii="Aptos" w:hAnsi="Aptos"/>
                 <w:i/>
                 <w:iCs/>
                 <w:color w:val="808080" w:themeColor="background1" w:themeShade="80"/>
@@ -1895,6 +2916,7 @@
             </w:r>
             <w:r>
               <w:rPr>
+                <w:rFonts w:ascii="Aptos" w:hAnsi="Aptos"/>
                 <w:color w:val="808080" w:themeColor="background1" w:themeShade="80"/>
                 <w:sz w:val="20"/>
                 <w:szCs w:val="20"/>
@@ -1915,16 +2937,34 @@
           </w:tcPr>
           <w:p>
             <w:pPr>
-              <w:pStyle w:val="R314Hint"/>
+              <w:pStyle w:val="R314Display"/>
+              <w:rPr>
+                <w:rFonts w:ascii="Aptos" w:hAnsi="Aptos"/>
+              </w:rPr>
             </w:pPr>
             <w:r>
+              <w:rPr>
+                <w:rFonts w:ascii="Aptos" w:hAnsi="Aptos"/>
+              </w:rPr>
               <w:t>R</w:t>
             </w:r>
             <w:r>
+              <w:rPr>
+                <w:rFonts w:ascii="Aptos" w:hAnsi="Aptos"/>
+              </w:rPr>
               <w:t>314</w:t>
             </w:r>
             <w:r>
-              <w:t>: Hint</w:t>
+              <w:rPr>
+                <w:rFonts w:ascii="Aptos" w:hAnsi="Aptos"/>
+              </w:rPr>
+              <w:t xml:space="preserve">: </w:t>
+            </w:r>
+            <w:r>
+              <w:rPr>
+                <w:rFonts w:ascii="Aptos" w:hAnsi="Aptos"/>
+              </w:rPr>
+              <w:t>Display</w:t>
             </w:r>
           </w:p>
         </w:tc>
@@ -1935,33 +2975,79 @@
           <w:p>
             <w:pPr>
               <w:rPr>
+                <w:rFonts w:ascii="Aptos" w:hAnsi="Aptos"/>
                 <w:color w:val="808080" w:themeColor="background1" w:themeShade="80"/>
                 <w:sz w:val="20"/>
                 <w:szCs w:val="20"/>
                 <w:lang w:val="en-US"/>
               </w:rPr>
             </w:pPr>
-            <w:r>
-              <w:rPr>
+            <w:bookmarkStart w:id="8" w:name="OLE_LINK10"/>
+            <w:r>
+              <w:rPr>
+                <w:rFonts w:ascii="Aptos" w:hAnsi="Aptos"/>
                 <w:color w:val="808080" w:themeColor="background1" w:themeShade="80"/>
                 <w:sz w:val="20"/>
                 <w:szCs w:val="20"/>
                 <w:lang w:val="en-US"/>
               </w:rPr>
-              <w:t>Hint intended to be recognized and followed.</w:t>
-            </w:r>
-            <w:r>
-              <w:rPr>
+              <w:t>Information about displayed content</w:t>
+            </w:r>
+            <w:r>
+              <w:rPr>
+                <w:rFonts w:ascii="Aptos" w:hAnsi="Aptos"/>
                 <w:color w:val="808080" w:themeColor="background1" w:themeShade="80"/>
                 <w:sz w:val="20"/>
                 <w:szCs w:val="20"/>
                 <w:lang w:val="en-US"/>
               </w:rPr>
+              <w:t>.</w:t>
+            </w:r>
+            <w:r>
+              <w:rPr>
+                <w:rFonts w:ascii="Aptos" w:hAnsi="Aptos"/>
+                <w:color w:val="808080" w:themeColor="background1" w:themeShade="80"/>
+                <w:sz w:val="20"/>
+                <w:szCs w:val="20"/>
+                <w:lang w:val="en-US"/>
+              </w:rPr>
               <w:br/>
-              <w:t xml:space="preserve">It is </w:t>
-            </w:r>
-            <w:r>
-              <w:rPr>
+              <w:t>Usually intended for content playout by the event control.</w:t>
+            </w:r>
+            <w:r>
+              <w:rPr>
+                <w:rFonts w:ascii="Aptos" w:hAnsi="Aptos"/>
+                <w:color w:val="808080" w:themeColor="background1" w:themeShade="80"/>
+                <w:sz w:val="20"/>
+                <w:szCs w:val="20"/>
+                <w:lang w:val="en-US"/>
+              </w:rPr>
+              <w:br/>
+              <w:t>It</w:t>
+            </w:r>
+            <w:r>
+              <w:rPr>
+                <w:rFonts w:ascii="Aptos" w:hAnsi="Aptos"/>
+                <w:color w:val="808080" w:themeColor="background1" w:themeShade="80"/>
+                <w:sz w:val="20"/>
+                <w:szCs w:val="20"/>
+                <w:lang w:val="en-US"/>
+              </w:rPr>
+              <w:t xml:space="preserve"> is shown on the teleprompter, but</w:t>
+            </w:r>
+            <w:r>
+              <w:rPr>
+                <w:rFonts w:ascii="Aptos" w:hAnsi="Aptos"/>
+                <w:color w:val="808080" w:themeColor="background1" w:themeShade="80"/>
+                <w:sz w:val="20"/>
+                <w:szCs w:val="20"/>
+                <w:lang w:val="en-US"/>
+              </w:rPr>
+              <w:t xml:space="preserve"> is </w:t>
+            </w:r>
+            <w:r>
+              <w:rPr>
+                <w:rFonts w:ascii="Aptos" w:hAnsi="Aptos"/>
                 <w:i/>
                 <w:iCs/>
                 <w:color w:val="808080" w:themeColor="background1" w:themeShade="80"/>
@@ -1973,19 +3059,31 @@
             </w:r>
             <w:r>
               <w:rPr>
+                <w:rFonts w:ascii="Aptos" w:hAnsi="Aptos"/>
                 <w:color w:val="808080" w:themeColor="background1" w:themeShade="80"/>
                 <w:sz w:val="20"/>
                 <w:szCs w:val="20"/>
                 <w:lang w:val="en-US"/>
               </w:rPr>
-              <w:t xml:space="preserve"> vocally spoken by the presenters. </w:t>
+              <w:t xml:space="preserve"> vocally spoken by the presenters</w:t>
+            </w:r>
+            <w:bookmarkEnd w:id="8"/>
+            <w:r>
+              <w:rPr>
+                <w:rFonts w:ascii="Aptos" w:hAnsi="Aptos"/>
+                <w:color w:val="808080" w:themeColor="background1" w:themeShade="80"/>
+                <w:sz w:val="20"/>
+                <w:szCs w:val="20"/>
+                <w:lang w:val="en-US"/>
+              </w:rPr>
+              <w:t xml:space="preserve">. </w:t>
             </w:r>
           </w:p>
         </w:tc>
       </w:tr>
       <w:tr>
         <w:trPr>
-          <w:trHeight w:val="659"/>
+          <w:trHeight w:val="526"/>
         </w:trPr>
         <w:tc>
           <w:tcPr>
@@ -1993,11 +3091,12 @@
           </w:tcPr>
           <w:p>
             <w:pPr>
-              <w:pStyle w:val="R315Description"/>
+              <w:pStyle w:val="R315Hint"/>
               <w:rPr>
                 <w:lang w:val="en-US"/>
               </w:rPr>
             </w:pPr>
+            <w:bookmarkStart w:id="9" w:name="_Hlk195725134"/>
             <w:r>
               <w:t>R</w:t>
             </w:r>
@@ -2005,7 +3104,10 @@
               <w:t>315</w:t>
             </w:r>
             <w:r>
-              <w:t>: Description</w:t>
+              <w:t xml:space="preserve">: </w:t>
+            </w:r>
+            <w:r>
+              <w:t>Hint</w:t>
             </w:r>
           </w:p>
         </w:tc>
@@ -2016,6 +3118,7 @@
           <w:p>
             <w:pPr>
               <w:rPr>
+                <w:rFonts w:ascii="Aptos" w:hAnsi="Aptos"/>
                 <w:color w:val="808080" w:themeColor="background1" w:themeShade="80"/>
                 <w:sz w:val="20"/>
                 <w:szCs w:val="20"/>
@@ -2024,15 +3127,39 @@
             </w:pPr>
             <w:r>
               <w:rPr>
+                <w:rFonts w:ascii="Aptos" w:hAnsi="Aptos"/>
                 <w:color w:val="808080" w:themeColor="background1" w:themeShade="80"/>
                 <w:sz w:val="20"/>
                 <w:szCs w:val="20"/>
                 <w:lang w:val="en-US"/>
               </w:rPr>
-              <w:t xml:space="preserve">Indicates meta-information intended for the presenters during event </w:t>
-            </w:r>
-            <w:r>
-              <w:rPr>
+              <w:t>Hint intended to be recognized and followed.</w:t>
+            </w:r>
+            <w:r>
+              <w:rPr>
+                <w:rFonts w:ascii="Aptos" w:hAnsi="Aptos"/>
+                <w:color w:val="808080" w:themeColor="background1" w:themeShade="80"/>
+                <w:sz w:val="20"/>
+                <w:szCs w:val="20"/>
+                <w:lang w:val="en-US"/>
+              </w:rPr>
+              <w:br/>
+              <w:t>Usually intended for presenter control on stage.</w:t>
+            </w:r>
+            <w:r>
+              <w:rPr>
+                <w:rFonts w:ascii="Aptos" w:hAnsi="Aptos"/>
+                <w:color w:val="808080" w:themeColor="background1" w:themeShade="80"/>
+                <w:sz w:val="20"/>
+                <w:szCs w:val="20"/>
+                <w:lang w:val="en-US"/>
+              </w:rPr>
+              <w:br/>
+              <w:t xml:space="preserve">It is shown on the teleprompter, but is </w:t>
+            </w:r>
+            <w:r>
+              <w:rPr>
+                <w:rFonts w:ascii="Aptos" w:hAnsi="Aptos"/>
                 <w:i/>
                 <w:iCs/>
                 <w:color w:val="808080" w:themeColor="background1" w:themeShade="80"/>
@@ -2040,36 +3167,17 @@
                 <w:szCs w:val="20"/>
                 <w:lang w:val="en-US"/>
               </w:rPr>
-              <w:t>preparation</w:t>
-            </w:r>
-            <w:r>
-              <w:rPr>
+              <w:t>not</w:t>
+            </w:r>
+            <w:r>
+              <w:rPr>
+                <w:rFonts w:ascii="Aptos" w:hAnsi="Aptos"/>
                 <w:color w:val="808080" w:themeColor="background1" w:themeShade="80"/>
                 <w:sz w:val="20"/>
                 <w:szCs w:val="20"/>
                 <w:lang w:val="en-US"/>
               </w:rPr>
-              <w:t xml:space="preserve"> only. It describes (usually beforehand and in prose) the (usually keyword-based) content, but it is </w:t>
-            </w:r>
-            <w:r>
-              <w:rPr>
-                <w:i/>
-                <w:iCs/>
-                <w:color w:val="808080" w:themeColor="background1" w:themeShade="80"/>
-                <w:sz w:val="20"/>
-                <w:szCs w:val="20"/>
-                <w:lang w:val="en-US"/>
-              </w:rPr>
-              <w:t>not</w:t>
-            </w:r>
-            <w:r>
-              <w:rPr>
-                <w:color w:val="808080" w:themeColor="background1" w:themeShade="80"/>
-                <w:sz w:val="20"/>
-                <w:szCs w:val="20"/>
-                <w:lang w:val="en-US"/>
-              </w:rPr>
-              <w:t xml:space="preserve"> shown on the teleprompter.</w:t>
+              <w:t xml:space="preserve"> vocally spoken by the presenters.</w:t>
             </w:r>
           </w:p>
         </w:tc>
@@ -2090,24 +3198,28 @@
                 <w:numId w:val="122"/>
               </w:numPr>
               <w:rPr>
+                <w:rFonts w:ascii="Aptos" w:hAnsi="Aptos"/>
                 <w:lang w:val="en-US"/>
               </w:rPr>
             </w:pPr>
-            <w:bookmarkStart w:id="6" w:name="OLE_LINK3"/>
-            <w:bookmarkStart w:id="7" w:name="_Hlk194797970"/>
-            <w:r>
-              <w:rPr>
+            <w:bookmarkStart w:id="10" w:name="OLE_LINK3"/>
+            <w:bookmarkStart w:id="11" w:name="_Hlk194797970"/>
+            <w:bookmarkEnd w:id="9"/>
+            <w:r>
+              <w:rPr>
+                <w:rFonts w:ascii="Aptos" w:hAnsi="Aptos"/>
                 <w:lang w:val="en-US"/>
               </w:rPr>
               <w:t xml:space="preserve">R316: </w:t>
             </w:r>
             <w:r>
               <w:rPr>
+                <w:rFonts w:ascii="Aptos" w:hAnsi="Aptos"/>
                 <w:lang w:val="en-US"/>
               </w:rPr>
               <w:t>OList1</w:t>
             </w:r>
-            <w:bookmarkEnd w:id="6"/>
+            <w:bookmarkEnd w:id="10"/>
           </w:p>
         </w:tc>
         <w:tc>
@@ -2117,6 +3229,7 @@
           <w:p>
             <w:pPr>
               <w:rPr>
+                <w:rFonts w:ascii="Aptos" w:hAnsi="Aptos"/>
                 <w:color w:val="808080" w:themeColor="background1" w:themeShade="80"/>
                 <w:sz w:val="20"/>
                 <w:szCs w:val="20"/>
@@ -2125,6 +3238,7 @@
             </w:pPr>
             <w:r>
               <w:rPr>
+                <w:rFonts w:ascii="Aptos" w:hAnsi="Aptos"/>
                 <w:color w:val="808080" w:themeColor="background1" w:themeShade="80"/>
                 <w:sz w:val="20"/>
                 <w:szCs w:val="20"/>
@@ -2151,32 +3265,30 @@
                 <w:numId w:val="122"/>
               </w:numPr>
               <w:rPr>
+                <w:rFonts w:ascii="Aptos" w:hAnsi="Aptos"/>
                 <w:lang w:val="en-US"/>
               </w:rPr>
             </w:pPr>
             <w:r>
               <w:rPr>
+                <w:rFonts w:ascii="Aptos" w:hAnsi="Aptos"/>
                 <w:lang w:val="en-US"/>
               </w:rPr>
               <w:t>R</w:t>
             </w:r>
             <w:r>
               <w:rPr>
+                <w:rFonts w:ascii="Aptos" w:hAnsi="Aptos"/>
                 <w:lang w:val="en-US"/>
               </w:rPr>
               <w:t>317: OL</w:t>
             </w:r>
             <w:r>
               <w:rPr>
-                <w:lang w:val="en-US"/>
-              </w:rPr>
-              <w:t>ist</w:t>
-            </w:r>
-            <w:r>
-              <w:rPr>
-                <w:lang w:val="en-US"/>
-              </w:rPr>
-              <w:t>2</w:t>
+                <w:rFonts w:ascii="Aptos" w:hAnsi="Aptos"/>
+                <w:lang w:val="en-US"/>
+              </w:rPr>
+              <w:t>ist2</w:t>
             </w:r>
           </w:p>
         </w:tc>
@@ -2187,6 +3299,7 @@
           <w:p>
             <w:pPr>
               <w:rPr>
+                <w:rFonts w:ascii="Aptos" w:hAnsi="Aptos"/>
                 <w:color w:val="808080" w:themeColor="background1" w:themeShade="80"/>
                 <w:sz w:val="20"/>
                 <w:szCs w:val="20"/>
@@ -2195,6 +3308,7 @@
             </w:pPr>
             <w:r>
               <w:rPr>
+                <w:rFonts w:ascii="Aptos" w:hAnsi="Aptos"/>
                 <w:color w:val="808080" w:themeColor="background1" w:themeShade="80"/>
                 <w:sz w:val="20"/>
                 <w:szCs w:val="20"/>
@@ -2205,7 +3319,7 @@
           </w:p>
         </w:tc>
       </w:tr>
-      <w:bookmarkEnd w:id="7"/>
+      <w:bookmarkEnd w:id="11"/>
       <w:tr>
         <w:trPr>
           <w:trHeight w:val="276"/>
@@ -2218,29 +3332,34 @@
             <w:pPr>
               <w:pStyle w:val="R318UList1"/>
               <w:rPr>
+                <w:rFonts w:ascii="Aptos" w:hAnsi="Aptos"/>
                 <w:lang w:val="en-US"/>
               </w:rPr>
             </w:pPr>
             <w:r>
               <w:rPr>
+                <w:rFonts w:ascii="Aptos" w:hAnsi="Aptos"/>
                 <w:lang w:val="en-US"/>
               </w:rPr>
               <w:t>R</w:t>
             </w:r>
             <w:r>
               <w:rPr>
+                <w:rFonts w:ascii="Aptos" w:hAnsi="Aptos"/>
                 <w:lang w:val="en-US"/>
               </w:rPr>
               <w:t>318</w:t>
             </w:r>
             <w:r>
               <w:rPr>
+                <w:rFonts w:ascii="Aptos" w:hAnsi="Aptos"/>
                 <w:lang w:val="en-US"/>
               </w:rPr>
               <w:t xml:space="preserve">: </w:t>
             </w:r>
             <w:r>
               <w:rPr>
+                <w:rFonts w:ascii="Aptos" w:hAnsi="Aptos"/>
                 <w:lang w:val="en-US"/>
               </w:rPr>
               <w:t>UList1</w:t>
@@ -2254,6 +3373,7 @@
           <w:p>
             <w:pPr>
               <w:rPr>
+                <w:rFonts w:ascii="Aptos" w:hAnsi="Aptos"/>
                 <w:color w:val="808080" w:themeColor="background1" w:themeShade="80"/>
                 <w:sz w:val="20"/>
                 <w:szCs w:val="20"/>
@@ -2262,6 +3382,7 @@
             </w:pPr>
             <w:r>
               <w:rPr>
+                <w:rFonts w:ascii="Aptos" w:hAnsi="Aptos"/>
                 <w:color w:val="808080" w:themeColor="background1" w:themeShade="80"/>
                 <w:sz w:val="20"/>
                 <w:szCs w:val="20"/>
@@ -2284,41 +3405,48 @@
             <w:pPr>
               <w:pStyle w:val="R319UList2"/>
               <w:rPr>
+                <w:rFonts w:ascii="Aptos" w:hAnsi="Aptos"/>
                 <w:lang w:val="en-US"/>
               </w:rPr>
             </w:pPr>
             <w:r>
               <w:rPr>
+                <w:rFonts w:ascii="Aptos" w:hAnsi="Aptos"/>
                 <w:lang w:val="en-US"/>
               </w:rPr>
               <w:t>R</w:t>
             </w:r>
             <w:r>
               <w:rPr>
+                <w:rFonts w:ascii="Aptos" w:hAnsi="Aptos"/>
                 <w:lang w:val="en-US"/>
               </w:rPr>
               <w:t>319</w:t>
             </w:r>
             <w:r>
               <w:rPr>
+                <w:rFonts w:ascii="Aptos" w:hAnsi="Aptos"/>
                 <w:lang w:val="en-US"/>
               </w:rPr>
               <w:t xml:space="preserve">: </w:t>
             </w:r>
             <w:r>
               <w:rPr>
+                <w:rFonts w:ascii="Aptos" w:hAnsi="Aptos"/>
                 <w:lang w:val="en-US"/>
               </w:rPr>
               <w:t>U</w:t>
             </w:r>
             <w:r>
               <w:rPr>
+                <w:rFonts w:ascii="Aptos" w:hAnsi="Aptos"/>
                 <w:lang w:val="en-US"/>
               </w:rPr>
               <w:t>List</w:t>
             </w:r>
             <w:r>
               <w:rPr>
+                <w:rFonts w:ascii="Aptos" w:hAnsi="Aptos"/>
                 <w:lang w:val="en-US"/>
               </w:rPr>
               <w:t>2</w:t>
@@ -2332,6 +3460,7 @@
           <w:p>
             <w:pPr>
               <w:rPr>
+                <w:rFonts w:ascii="Aptos" w:hAnsi="Aptos"/>
                 <w:color w:val="808080" w:themeColor="background1" w:themeShade="80"/>
                 <w:sz w:val="20"/>
                 <w:szCs w:val="20"/>
@@ -2340,6 +3469,7 @@
             </w:pPr>
             <w:r>
               <w:rPr>
+                <w:rFonts w:ascii="Aptos" w:hAnsi="Aptos"/>
                 <w:color w:val="808080" w:themeColor="background1" w:themeShade="80"/>
                 <w:sz w:val="20"/>
                 <w:szCs w:val="20"/>
@@ -2362,24 +3492,28 @@
             <w:pPr>
               <w:rPr>
                 <w:rStyle w:val="R321Emphasis"/>
+                <w:rFonts w:ascii="Aptos" w:hAnsi="Aptos"/>
                 <w:lang w:val="en-US"/>
               </w:rPr>
             </w:pPr>
             <w:r>
               <w:rPr>
                 <w:rStyle w:val="R321Emphasis"/>
+                <w:rFonts w:ascii="Aptos" w:hAnsi="Aptos"/>
               </w:rPr>
               <w:t>R</w:t>
             </w:r>
             <w:r>
               <w:rPr>
                 <w:rStyle w:val="R321Emphasis"/>
+                <w:rFonts w:ascii="Aptos" w:hAnsi="Aptos"/>
               </w:rPr>
               <w:t>321</w:t>
             </w:r>
             <w:r>
               <w:rPr>
                 <w:rStyle w:val="R321Emphasis"/>
+                <w:rFonts w:ascii="Aptos" w:hAnsi="Aptos"/>
               </w:rPr>
               <w:t>: Emphasis</w:t>
             </w:r>
@@ -2392,6 +3526,7 @@
           <w:p>
             <w:pPr>
               <w:rPr>
+                <w:rFonts w:ascii="Aptos" w:hAnsi="Aptos"/>
                 <w:color w:val="808080" w:themeColor="background1" w:themeShade="80"/>
                 <w:sz w:val="20"/>
                 <w:szCs w:val="20"/>
@@ -2400,6 +3535,7 @@
             </w:pPr>
             <w:r>
               <w:rPr>
+                <w:rFonts w:ascii="Aptos" w:hAnsi="Aptos"/>
                 <w:color w:val="808080" w:themeColor="background1" w:themeShade="80"/>
                 <w:sz w:val="20"/>
                 <w:szCs w:val="20"/>
@@ -2409,6 +3545,7 @@
             </w:r>
             <w:r>
               <w:rPr>
+                <w:rFonts w:ascii="Aptos" w:hAnsi="Aptos"/>
                 <w:color w:val="808080" w:themeColor="background1" w:themeShade="80"/>
                 <w:sz w:val="20"/>
                 <w:szCs w:val="20"/>
@@ -2419,6 +3556,7 @@
             </w:r>
             <w:r>
               <w:rPr>
+                <w:rFonts w:ascii="Aptos" w:hAnsi="Aptos"/>
                 <w:i/>
                 <w:iCs/>
                 <w:color w:val="808080" w:themeColor="background1" w:themeShade="80"/>
@@ -2430,6 +3568,7 @@
             </w:r>
             <w:r>
               <w:rPr>
+                <w:rFonts w:ascii="Aptos" w:hAnsi="Aptos"/>
                 <w:color w:val="808080" w:themeColor="background1" w:themeShade="80"/>
                 <w:sz w:val="20"/>
                 <w:szCs w:val="20"/>
@@ -2452,6 +3591,7 @@
             <w:pPr>
               <w:rPr>
                 <w:rStyle w:val="R321Emphasis"/>
+                <w:rFonts w:ascii="Aptos" w:hAnsi="Aptos"/>
               </w:rPr>
             </w:pPr>
             <w:r>
@@ -2481,15 +3621,17 @@
           <w:p>
             <w:pPr>
               <w:rPr>
+                <w:rFonts w:ascii="Aptos" w:hAnsi="Aptos"/>
                 <w:color w:val="808080" w:themeColor="background1" w:themeShade="80"/>
                 <w:sz w:val="20"/>
                 <w:szCs w:val="20"/>
                 <w:lang w:val="en-US"/>
               </w:rPr>
             </w:pPr>
-            <w:bookmarkStart w:id="8" w:name="OLE_LINK6"/>
-            <w:r>
-              <w:rPr>
+            <w:bookmarkStart w:id="12" w:name="OLE_LINK6"/>
+            <w:r>
+              <w:rPr>
+                <w:rFonts w:ascii="Aptos" w:hAnsi="Aptos"/>
                 <w:color w:val="808080" w:themeColor="background1" w:themeShade="80"/>
                 <w:sz w:val="20"/>
                 <w:szCs w:val="20"/>
@@ -2497,9 +3639,10 @@
               </w:rPr>
               <w:t>Word to allow the presenter to just glance over the content and immediately see the standout key content aspects</w:t>
             </w:r>
-            <w:bookmarkEnd w:id="8"/>
-            <w:r>
-              <w:rPr>
+            <w:bookmarkEnd w:id="12"/>
+            <w:r>
+              <w:rPr>
+                <w:rFonts w:ascii="Aptos" w:hAnsi="Aptos"/>
                 <w:color w:val="808080" w:themeColor="background1" w:themeShade="80"/>
                 <w:sz w:val="20"/>
                 <w:szCs w:val="20"/>
@@ -2509,6 +3652,7 @@
             </w:r>
             <w:r>
               <w:rPr>
+                <w:rFonts w:ascii="Aptos" w:hAnsi="Aptos"/>
                 <w:color w:val="808080" w:themeColor="background1" w:themeShade="80"/>
                 <w:sz w:val="20"/>
                 <w:szCs w:val="20"/>
@@ -2519,6 +3663,7 @@
             </w:r>
             <w:r>
               <w:rPr>
+                <w:rFonts w:ascii="Aptos" w:hAnsi="Aptos"/>
                 <w:i/>
                 <w:iCs/>
                 <w:color w:val="808080" w:themeColor="background1" w:themeShade="80"/>
@@ -2530,6 +3675,7 @@
             </w:r>
             <w:r>
               <w:rPr>
+                <w:rFonts w:ascii="Aptos" w:hAnsi="Aptos"/>
                 <w:color w:val="808080" w:themeColor="background1" w:themeShade="80"/>
                 <w:sz w:val="20"/>
                 <w:szCs w:val="20"/>
@@ -2582,15 +3728,17 @@
           <w:p>
             <w:pPr>
               <w:rPr>
+                <w:rFonts w:ascii="Aptos" w:hAnsi="Aptos"/>
                 <w:color w:val="808080" w:themeColor="background1" w:themeShade="80"/>
                 <w:sz w:val="20"/>
                 <w:szCs w:val="20"/>
                 <w:lang w:val="en-US"/>
               </w:rPr>
             </w:pPr>
-            <w:bookmarkStart w:id="9" w:name="OLE_LINK7"/>
-            <w:r>
-              <w:rPr>
+            <w:bookmarkStart w:id="13" w:name="OLE_LINK7"/>
+            <w:r>
+              <w:rPr>
+                <w:rFonts w:ascii="Aptos" w:hAnsi="Aptos"/>
                 <w:color w:val="808080" w:themeColor="background1" w:themeShade="80"/>
                 <w:sz w:val="20"/>
                 <w:szCs w:val="20"/>
@@ -2600,6 +3748,7 @@
             </w:r>
             <w:r>
               <w:rPr>
+                <w:rFonts w:ascii="Aptos" w:hAnsi="Aptos"/>
                 <w:color w:val="808080" w:themeColor="background1" w:themeShade="80"/>
                 <w:sz w:val="20"/>
                 <w:szCs w:val="20"/>
@@ -2610,6 +3759,7 @@
             </w:r>
             <w:r>
               <w:rPr>
+                <w:rFonts w:ascii="Aptos" w:hAnsi="Aptos"/>
                 <w:i/>
                 <w:iCs/>
                 <w:color w:val="808080" w:themeColor="background1" w:themeShade="80"/>
@@ -2621,6 +3771,7 @@
             </w:r>
             <w:r>
               <w:rPr>
+                <w:rFonts w:ascii="Aptos" w:hAnsi="Aptos"/>
                 <w:color w:val="808080" w:themeColor="background1" w:themeShade="80"/>
                 <w:sz w:val="20"/>
                 <w:szCs w:val="20"/>
@@ -2630,6 +3781,7 @@
             </w:r>
             <w:r>
               <w:rPr>
+                <w:rFonts w:ascii="Aptos" w:hAnsi="Aptos"/>
                 <w:color w:val="808080" w:themeColor="background1" w:themeShade="80"/>
                 <w:sz w:val="20"/>
                 <w:szCs w:val="20"/>
@@ -2637,15 +3789,109 @@
               </w:rPr>
               <w:br/>
             </w:r>
-            <w:bookmarkEnd w:id="9"/>
-            <w:r>
-              <w:rPr>
+            <w:bookmarkEnd w:id="13"/>
+            <w:r>
+              <w:rPr>
+                <w:rFonts w:ascii="Aptos" w:hAnsi="Aptos"/>
                 <w:color w:val="808080" w:themeColor="background1" w:themeShade="80"/>
                 <w:sz w:val="20"/>
                 <w:szCs w:val="20"/>
                 <w:lang w:val="en-US"/>
               </w:rPr>
               <w:t>Optional hint for recording to subsequently replay it (Live Cut).</w:t>
+            </w:r>
+          </w:p>
+        </w:tc>
+      </w:tr>
+      <w:tr>
+        <w:trPr>
+          <w:trHeight w:val="583"/>
+        </w:trPr>
+        <w:tc>
+          <w:tcPr>
+            <w:tcW w:w="3964" w:type="dxa"/>
+          </w:tcPr>
+          <w:p>
+            <w:pPr>
+              <w:rPr>
+                <w:rStyle w:val="R324Info"/>
+              </w:rPr>
+            </w:pPr>
+            <w:r>
+              <w:rPr>
+                <w:rStyle w:val="R324Info"/>
+              </w:rPr>
+              <w:t>R324: Info</w:t>
+            </w:r>
+          </w:p>
+        </w:tc>
+        <w:tc>
+          <w:tcPr>
+            <w:tcW w:w="7074" w:type="dxa"/>
+          </w:tcPr>
+          <w:p>
+            <w:pPr>
+              <w:rPr>
+                <w:rFonts w:ascii="Aptos" w:hAnsi="Aptos"/>
+                <w:color w:val="808080" w:themeColor="background1" w:themeShade="80"/>
+                <w:sz w:val="20"/>
+                <w:szCs w:val="20"/>
+                <w:lang w:val="en-US"/>
+              </w:rPr>
+            </w:pPr>
+            <w:r>
+              <w:rPr>
+                <w:rFonts w:ascii="Aptos" w:hAnsi="Aptos"/>
+                <w:color w:val="808080" w:themeColor="background1" w:themeShade="80"/>
+                <w:sz w:val="20"/>
+                <w:szCs w:val="20"/>
+                <w:lang w:val="en-US"/>
+              </w:rPr>
+              <w:t xml:space="preserve">Indicates information intended for the presenters during event </w:t>
+            </w:r>
+            <w:r>
+              <w:rPr>
+                <w:rFonts w:ascii="Aptos" w:hAnsi="Aptos"/>
+                <w:i/>
+                <w:iCs/>
+                <w:color w:val="808080" w:themeColor="background1" w:themeShade="80"/>
+                <w:sz w:val="20"/>
+                <w:szCs w:val="20"/>
+                <w:lang w:val="en-US"/>
+              </w:rPr>
+              <w:t>preparation</w:t>
+            </w:r>
+            <w:r>
+              <w:rPr>
+                <w:rFonts w:ascii="Aptos" w:hAnsi="Aptos"/>
+                <w:color w:val="808080" w:themeColor="background1" w:themeShade="80"/>
+                <w:sz w:val="20"/>
+                <w:szCs w:val="20"/>
+                <w:lang w:val="en-US"/>
+              </w:rPr>
+              <w:t xml:space="preserve"> only. It annotates or describes the content, and is </w:t>
+            </w:r>
+            <w:r>
+              <w:rPr>
+                <w:rFonts w:ascii="Aptos" w:hAnsi="Aptos"/>
+                <w:i/>
+                <w:iCs/>
+                <w:color w:val="808080" w:themeColor="background1" w:themeShade="80"/>
+                <w:sz w:val="20"/>
+                <w:szCs w:val="20"/>
+                <w:lang w:val="en-US"/>
+              </w:rPr>
+              <w:t>not</w:t>
+            </w:r>
+            <w:r>
+              <w:rPr>
+                <w:rFonts w:ascii="Aptos" w:hAnsi="Aptos"/>
+                <w:color w:val="808080" w:themeColor="background1" w:themeShade="80"/>
+                <w:sz w:val="20"/>
+                <w:szCs w:val="20"/>
+                <w:lang w:val="en-US"/>
+              </w:rPr>
+              <w:t xml:space="preserve"> shown on the teleprompter.</w:t>
             </w:r>
           </w:p>
         </w:tc>
@@ -10121,6 +11367,66 @@
       <w:startOverride w:val="1"/>
     </w:lvlOverride>
   </w:num>
+  <w:num w:numId="123" w16cid:durableId="498156084">
+    <w:abstractNumId w:val="31"/>
+    <w:lvlOverride w:ilvl="0">
+      <w:startOverride w:val="1"/>
+    </w:lvlOverride>
+    <w:lvlOverride w:ilvl="1">
+      <w:startOverride w:val="1"/>
+    </w:lvlOverride>
+    <w:lvlOverride w:ilvl="2">
+      <w:startOverride w:val="1"/>
+    </w:lvlOverride>
+    <w:lvlOverride w:ilvl="3">
+      <w:startOverride w:val="1"/>
+    </w:lvlOverride>
+    <w:lvlOverride w:ilvl="4">
+      <w:startOverride w:val="1"/>
+    </w:lvlOverride>
+    <w:lvlOverride w:ilvl="5">
+      <w:startOverride w:val="1"/>
+    </w:lvlOverride>
+    <w:lvlOverride w:ilvl="6">
+      <w:startOverride w:val="1"/>
+    </w:lvlOverride>
+    <w:lvlOverride w:ilvl="7">
+      <w:startOverride w:val="1"/>
+    </w:lvlOverride>
+    <w:lvlOverride w:ilvl="8">
+      <w:startOverride w:val="1"/>
+    </w:lvlOverride>
+  </w:num>
+  <w:num w:numId="124" w16cid:durableId="970400176">
+    <w:abstractNumId w:val="31"/>
+    <w:lvlOverride w:ilvl="0">
+      <w:startOverride w:val="1"/>
+    </w:lvlOverride>
+    <w:lvlOverride w:ilvl="1">
+      <w:startOverride w:val="1"/>
+    </w:lvlOverride>
+    <w:lvlOverride w:ilvl="2">
+      <w:startOverride w:val="1"/>
+    </w:lvlOverride>
+    <w:lvlOverride w:ilvl="3">
+      <w:startOverride w:val="1"/>
+    </w:lvlOverride>
+    <w:lvlOverride w:ilvl="4">
+      <w:startOverride w:val="1"/>
+    </w:lvlOverride>
+    <w:lvlOverride w:ilvl="5">
+      <w:startOverride w:val="1"/>
+    </w:lvlOverride>
+    <w:lvlOverride w:ilvl="6">
+      <w:startOverride w:val="1"/>
+    </w:lvlOverride>
+    <w:lvlOverride w:ilvl="7">
+      <w:startOverride w:val="1"/>
+    </w:lvlOverride>
+    <w:lvlOverride w:ilvl="8">
+      <w:startOverride w:val="1"/>
+    </w:lvlOverride>
+  </w:num>
   <w:numIdMacAtCleanup w:val="6"/>
 </w:numbering>
 </file>
@@ -10523,7 +11829,7 @@
   <w:style w:type="paragraph" w:default="1" w:styleId="Normal">
     <w:name w:val="Normal"/>
     <w:qFormat/>
-    <w:rsid w:val="0088315E"/>
+    <w:rsid w:val="00383C59"/>
   </w:style>
   <w:style w:type="paragraph" w:styleId="Heading1">
     <w:name w:val="heading 1"/>
@@ -11188,18 +12494,16 @@
       </w:tblBorders>
     </w:tblPr>
   </w:style>
-  <w:style w:type="paragraph" w:customStyle="1" w:styleId="R315Description">
-    <w:name w:val="R315: Description"/>
+  <w:style w:type="paragraph" w:customStyle="1" w:styleId="R314Display">
+    <w:name w:val="R314: Display"/>
     <w:basedOn w:val="Normal"/>
     <w:next w:val="Normal"/>
     <w:qFormat/>
-    <w:rsid w:val="003A2A4F"/>
+    <w:rsid w:val="00D47B12"/>
     <w:pPr>
+      <w:shd w:val="clear" w:color="auto" w:fill="C0DBF5"/>
       <w:spacing w:after="0" w:line="240" w:lineRule="auto"/>
     </w:pPr>
-    <w:rPr>
-      <w:color w:val="929292"/>
-    </w:rPr>
   </w:style>
   <w:style w:type="paragraph" w:customStyle="1" w:styleId="R313Control">
     <w:name w:val="R313: Control"/>
@@ -11216,20 +12520,21 @@
       <w:lang w:eastAsia="de-DE"/>
     </w:rPr>
   </w:style>
-  <w:style w:type="paragraph" w:customStyle="1" w:styleId="R314Hint">
-    <w:name w:val="R314: Hint"/>
+  <w:style w:type="paragraph" w:customStyle="1" w:styleId="R315Hint">
+    <w:name w:val="R315: Hint"/>
     <w:basedOn w:val="Normal"/>
     <w:next w:val="Normal"/>
     <w:qFormat/>
-    <w:rsid w:val="009A1EE7"/>
+    <w:rsid w:val="00B22E3E"/>
     <w:pPr>
-      <w:shd w:val="clear" w:color="auto" w:fill="C0DBF5"/>
+      <w:shd w:val="clear" w:color="auto" w:fill="7DB4EA"/>
       <w:spacing w:before="40" w:after="40" w:line="240" w:lineRule="auto"/>
       <w:contextualSpacing/>
     </w:pPr>
     <w:rPr>
       <w:rFonts w:ascii="Aptos" w:hAnsi="Aptos" w:cstheme="minorHAnsi"/>
       <w:i/>
+      <w:color w:val="FFFFFF" w:themeColor="background1"/>
     </w:rPr>
   </w:style>
   <w:style w:type="paragraph" w:customStyle="1" w:styleId="R312Chat">
@@ -11349,7 +12654,7 @@
     <w:basedOn w:val="DefaultParagraphFont"/>
     <w:uiPriority w:val="1"/>
     <w:qFormat/>
-    <w:rsid w:val="003A2A4F"/>
+    <w:rsid w:val="00D47B12"/>
     <w:rPr>
       <w:i w:val="0"/>
       <w:color w:val="929292"/>
@@ -11485,6 +12790,17 @@
     <w:pPr>
       <w:spacing w:after="0" w:line="240" w:lineRule="auto"/>
     </w:pPr>
+  </w:style>
+  <w:style w:type="character" w:customStyle="1" w:styleId="R324Info">
+    <w:name w:val="R324: Info"/>
+    <w:basedOn w:val="DefaultParagraphFont"/>
+    <w:uiPriority w:val="1"/>
+    <w:qFormat/>
+    <w:rsid w:val="00D47B12"/>
+    <w:rPr>
+      <w:rFonts w:ascii="Aptos" w:hAnsi="Aptos"/>
+      <w:color w:val="929292"/>
+    </w:rPr>
   </w:style>
 </w:styles>
 </file>
@@ -11785,6 +13101,38 @@
 </file>
 
 <file path=customXml/item1.xml><?xml version="1.0" encoding="utf-8"?>
+<p:properties xmlns:p="http://schemas.microsoft.com/office/2006/metadata/properties" xmlns:xsi="http://www.w3.org/2001/XMLSchema-instance" xmlns:pc="http://schemas.microsoft.com/office/infopath/2007/PartnerControls">
+  <documentManagement>
+    <h3f1b06ce09f48098d4991f35ddb7359 xmlns="f719ecbf-a19d-4b01-ba1f-7ffa0d8a5235">
+      <Terms xmlns="http://schemas.microsoft.com/office/infopath/2007/PartnerControls"/>
+    </h3f1b06ce09f48098d4991f35ddb7359>
+    <TaxCatchAll xmlns="f719ecbf-a19d-4b01-ba1f-7ffa0d8a5235">
+      <Value>107</Value>
+    </TaxCatchAll>
+    <f16d888152304445aa5b35ba4716d4a8 xmlns="f719ecbf-a19d-4b01-ba1f-7ffa0d8a5235">
+      <Terms xmlns="http://schemas.microsoft.com/office/infopath/2007/PartnerControls">
+        <TermInfo xmlns="http://schemas.microsoft.com/office/infopath/2007/PartnerControls">
+          <TermName xmlns="http://schemas.microsoft.com/office/infopath/2007/PartnerControls">draft</TermName>
+          <TermId xmlns="http://schemas.microsoft.com/office/infopath/2007/PartnerControls">f1fe2a98-d56b-449d-82ee-cefd9e5def11</TermId>
+        </TermInfo>
+      </Terms>
+    </f16d888152304445aa5b35ba4716d4a8>
+    <_dlc_DocId xmlns="c90b9c9c-5bc8-4af9-a8db-9e96f1667943">STUDIO-480587236-50417</_dlc_DocId>
+    <_dlc_DocIdUrl xmlns="c90b9c9c-5bc8-4af9-a8db-9e96f1667943">
+      <Url>https://msggroup.sharepoint.com/sites/TEA-msg-Filmstudio/_layouts/15/DocIdRedir.aspx?ID=STUDIO-480587236-50417</Url>
+      <Description>STUDIO-480587236-50417</Description>
+    </_dlc_DocIdUrl>
+    <AufbewahrungBis xmlns="f719ecbf-a19d-4b01-ba1f-7ffa0d8a5235" xsi:nil="true"/>
+  </documentManagement>
+</p:properties>
+</file>
+
+<file path=customXml/item2.xml><?xml version="1.0" encoding="utf-8"?>
+<?mso-contentType ?>
+<SharedContentType xmlns="Microsoft.SharePoint.Taxonomy.ContentTypeSync" SourceId="a53a62bb-fe8c-40a9-b721-69dc556ec299" ContentTypeId="0x010100CB739A34987DFC4799956597BE84C54F" PreviousValue="false"/>
+</file>
+
+<file path=customXml/item3.xml><?xml version="1.0" encoding="utf-8"?>
 <ct:contentTypeSchema xmlns:ct="http://schemas.microsoft.com/office/2006/metadata/contentType" xmlns:ma="http://schemas.microsoft.com/office/2006/metadata/properties/metaAttributes" ct:_="" ma:_="" ma:contentTypeName="msg_compliance_dokument" ma:contentTypeID="0x010100CB739A34987DFC4799956597BE84C54F00FDE2454F0B411847834FE663F14012D6" ma:contentTypeVersion="116" ma:contentTypeDescription="Ein neues Dokument erstellen" ma:contentTypeScope="" ma:versionID="ee68479fd4562be4ae1e830261069543">
   <xsd:schema xmlns:xsd="http://www.w3.org/2001/XMLSchema" xmlns:xs="http://www.w3.org/2001/XMLSchema" xmlns:p="http://schemas.microsoft.com/office/2006/metadata/properties" xmlns:ns2="f719ecbf-a19d-4b01-ba1f-7ffa0d8a5235" xmlns:ns4="c90b9c9c-5bc8-4af9-a8db-9e96f1667943" targetNamespace="http://schemas.microsoft.com/office/2006/metadata/properties" ma:root="true" ma:fieldsID="d451d65e4a75e0462a9ad94519beee16" ns2:_="" ns4:_="">
     <xsd:import namespace="f719ecbf-a19d-4b01-ba1f-7ffa0d8a5235"/>
@@ -11980,11 +13328,11 @@
 </ct:contentTypeSchema>
 </file>
 
-<file path=customXml/item2.xml><?xml version="1.0" encoding="utf-8"?>
+<file path=customXml/item4.xml><?xml version="1.0" encoding="utf-8"?>
 <b:Sources xmlns:b="http://schemas.openxmlformats.org/officeDocument/2006/bibliography" xmlns="http://schemas.openxmlformats.org/officeDocument/2006/bibliography" SelectedStyle="\APASixthEditionOfficeOnline.xsl" StyleName="APA" Version="6"/>
 </file>
 
-<file path=customXml/item3.xml><?xml version="1.0" encoding="utf-8"?>
+<file path=customXml/item5.xml><?xml version="1.0" encoding="utf-8"?>
 <?mso-contentType ?>
 <spe:Receivers xmlns:spe="http://schemas.microsoft.com/sharepoint/events">
   <Receiver>
@@ -12034,7 +13382,7 @@
 </spe:Receivers>
 </file>
 
-<file path=customXml/item4.xml><?xml version="1.0" encoding="utf-8"?>
+<file path=customXml/item6.xml><?xml version="1.0" encoding="utf-8"?>
 <?mso-contentType ?>
 <FormTemplates xmlns="http://schemas.microsoft.com/sharepoint/v3/contenttype/forms">
   <Display>DocumentLibraryForm</Display>
@@ -12043,39 +13391,26 @@
 </FormTemplates>
 </file>
 
-<file path=customXml/item5.xml><?xml version="1.0" encoding="utf-8"?>
-<p:properties xmlns:p="http://schemas.microsoft.com/office/2006/metadata/properties" xmlns:xsi="http://www.w3.org/2001/XMLSchema-instance" xmlns:pc="http://schemas.microsoft.com/office/infopath/2007/PartnerControls">
-  <documentManagement>
-    <h3f1b06ce09f48098d4991f35ddb7359 xmlns="f719ecbf-a19d-4b01-ba1f-7ffa0d8a5235">
-      <Terms xmlns="http://schemas.microsoft.com/office/infopath/2007/PartnerControls"/>
-    </h3f1b06ce09f48098d4991f35ddb7359>
-    <TaxCatchAll xmlns="f719ecbf-a19d-4b01-ba1f-7ffa0d8a5235">
-      <Value>107</Value>
-    </TaxCatchAll>
-    <f16d888152304445aa5b35ba4716d4a8 xmlns="f719ecbf-a19d-4b01-ba1f-7ffa0d8a5235">
-      <Terms xmlns="http://schemas.microsoft.com/office/infopath/2007/PartnerControls">
-        <TermInfo xmlns="http://schemas.microsoft.com/office/infopath/2007/PartnerControls">
-          <TermName xmlns="http://schemas.microsoft.com/office/infopath/2007/PartnerControls">draft</TermName>
-          <TermId xmlns="http://schemas.microsoft.com/office/infopath/2007/PartnerControls">f1fe2a98-d56b-449d-82ee-cefd9e5def11</TermId>
-        </TermInfo>
-      </Terms>
-    </f16d888152304445aa5b35ba4716d4a8>
-    <_dlc_DocId xmlns="c90b9c9c-5bc8-4af9-a8db-9e96f1667943">STUDIO-480587236-50417</_dlc_DocId>
-    <_dlc_DocIdUrl xmlns="c90b9c9c-5bc8-4af9-a8db-9e96f1667943">
-      <Url>https://msggroup.sharepoint.com/sites/TEA-msg-Filmstudio/_layouts/15/DocIdRedir.aspx?ID=STUDIO-480587236-50417</Url>
-      <Description>STUDIO-480587236-50417</Description>
-    </_dlc_DocIdUrl>
-    <AufbewahrungBis xmlns="f719ecbf-a19d-4b01-ba1f-7ffa0d8a5235" xsi:nil="true"/>
-  </documentManagement>
-</p:properties>
+<file path=customXml/itemProps1.xml><?xml version="1.0" encoding="utf-8"?>
+<ds:datastoreItem xmlns:ds="http://schemas.openxmlformats.org/officeDocument/2006/customXml" ds:itemID="{CEA3BB47-061C-4C69-BB9D-EABB5BF7560D}">
+  <ds:schemaRefs>
+    <ds:schemaRef ds:uri="http://schemas.microsoft.com/office/2006/metadata/properties"/>
+    <ds:schemaRef ds:uri="http://schemas.microsoft.com/office/infopath/2007/PartnerControls"/>
+    <ds:schemaRef ds:uri="f719ecbf-a19d-4b01-ba1f-7ffa0d8a5235"/>
+    <ds:schemaRef ds:uri="c90b9c9c-5bc8-4af9-a8db-9e96f1667943"/>
+  </ds:schemaRefs>
+</ds:datastoreItem>
 </file>
 
-<file path=customXml/item6.xml><?xml version="1.0" encoding="utf-8"?>
-<?mso-contentType ?>
-<SharedContentType xmlns="Microsoft.SharePoint.Taxonomy.ContentTypeSync" SourceId="a53a62bb-fe8c-40a9-b721-69dc556ec299" ContentTypeId="0x010100CB739A34987DFC4799956597BE84C54F" PreviousValue="false"/>
+<file path=customXml/itemProps2.xml><?xml version="1.0" encoding="utf-8"?>
+<ds:datastoreItem xmlns:ds="http://schemas.openxmlformats.org/officeDocument/2006/customXml" ds:itemID="{6DFA565F-93AE-4471-9414-260E21440040}">
+  <ds:schemaRefs>
+    <ds:schemaRef ds:uri="Microsoft.SharePoint.Taxonomy.ContentTypeSync"/>
+  </ds:schemaRefs>
+</ds:datastoreItem>
 </file>
 
-<file path=customXml/itemProps1.xml><?xml version="1.0" encoding="utf-8"?>
+<file path=customXml/itemProps3.xml><?xml version="1.0" encoding="utf-8"?>
 <ds:datastoreItem xmlns:ds="http://schemas.openxmlformats.org/officeDocument/2006/customXml" ds:itemID="{6756A789-4B04-49E1-9FF9-8EC5572017D0}">
   <ds:schemaRefs>
     <ds:schemaRef ds:uri="http://schemas.microsoft.com/office/2006/metadata/contentType"/>
@@ -12094,7 +13429,7 @@
 </ds:datastoreItem>
 </file>
 
-<file path=customXml/itemProps2.xml><?xml version="1.0" encoding="utf-8"?>
+<file path=customXml/itemProps4.xml><?xml version="1.0" encoding="utf-8"?>
 <ds:datastoreItem xmlns:ds="http://schemas.openxmlformats.org/officeDocument/2006/customXml" ds:itemID="{B8024BAE-7B7C-4D5D-B7DB-9E215FEE7021}">
   <ds:schemaRefs>
     <ds:schemaRef ds:uri="http://schemas.openxmlformats.org/officeDocument/2006/bibliography"/>
@@ -12102,7 +13437,7 @@
 </ds:datastoreItem>
 </file>
 
-<file path=customXml/itemProps3.xml><?xml version="1.0" encoding="utf-8"?>
+<file path=customXml/itemProps5.xml><?xml version="1.0" encoding="utf-8"?>
 <ds:datastoreItem xmlns:ds="http://schemas.openxmlformats.org/officeDocument/2006/customXml" ds:itemID="{6AE6CEB7-5D5D-46B4-8328-72E20A579C9B}">
   <ds:schemaRefs>
     <ds:schemaRef ds:uri="http://schemas.microsoft.com/sharepoint/events"/>
@@ -12110,29 +13445,10 @@
 </ds:datastoreItem>
 </file>
 
-<file path=customXml/itemProps4.xml><?xml version="1.0" encoding="utf-8"?>
+<file path=customXml/itemProps6.xml><?xml version="1.0" encoding="utf-8"?>
 <ds:datastoreItem xmlns:ds="http://schemas.openxmlformats.org/officeDocument/2006/customXml" ds:itemID="{9291DDDA-2B5F-4869-85F2-1497981C5F3E}">
   <ds:schemaRefs>
     <ds:schemaRef ds:uri="http://schemas.microsoft.com/sharepoint/v3/contenttype/forms"/>
-  </ds:schemaRefs>
-</ds:datastoreItem>
-</file>
-
-<file path=customXml/itemProps5.xml><?xml version="1.0" encoding="utf-8"?>
-<ds:datastoreItem xmlns:ds="http://schemas.openxmlformats.org/officeDocument/2006/customXml" ds:itemID="{CEA3BB47-061C-4C69-BB9D-EABB5BF7560D}">
-  <ds:schemaRefs>
-    <ds:schemaRef ds:uri="http://schemas.microsoft.com/office/2006/metadata/properties"/>
-    <ds:schemaRef ds:uri="http://schemas.microsoft.com/office/infopath/2007/PartnerControls"/>
-    <ds:schemaRef ds:uri="f719ecbf-a19d-4b01-ba1f-7ffa0d8a5235"/>
-    <ds:schemaRef ds:uri="c90b9c9c-5bc8-4af9-a8db-9e96f1667943"/>
-  </ds:schemaRefs>
-</ds:datastoreItem>
-</file>
-
-<file path=customXml/itemProps6.xml><?xml version="1.0" encoding="utf-8"?>
-<ds:datastoreItem xmlns:ds="http://schemas.openxmlformats.org/officeDocument/2006/customXml" ds:itemID="{6DFA565F-93AE-4471-9414-260E21440040}">
-  <ds:schemaRefs>
-    <ds:schemaRef ds:uri="Microsoft.SharePoint.Taxonomy.ContentTypeSync"/>
   </ds:schemaRefs>
 </ds:datastoreItem>
 </file>

</xml_diff>

<commit_message>
- REFACTORING: factor our rendering part from Rundown Lib to be able to use Vite for it, too - IMPROVEMENT: support new style "R325: State" for automation - IMPROVEMENT: use Stylus instead of CSS also in Rundown Lib - BUGFIX: avoid crashes in "ws" module for Rundown CLI by patching away optional dependencies - BUGFIX: fix scrolling after scroll-wheel usage
</commit_message>
<xml_diff>
--- a/rundown-doc/rundown-template.docx
+++ b/rundown-doc/rundown-template.docx
@@ -14,16 +14,8 @@
         <w:rPr>
           <w:rFonts w:ascii="Aptos" w:hAnsi="Aptos"/>
         </w:rPr>
-        <w:t xml:space="preserve">Event </w:t>
+        <w:t>Event Presenters</w:t>
       </w:r>
-      <w:proofErr w:type="spellStart"/>
-      <w:r>
-        <w:rPr>
-          <w:rFonts w:ascii="Aptos" w:hAnsi="Aptos"/>
-        </w:rPr>
-        <w:t>Presenters</w:t>
-      </w:r>
-      <w:proofErr w:type="spellEnd"/>
     </w:p>
     <w:tbl>
       <w:tblPr>
@@ -116,7 +108,6 @@
                 <w:lang w:eastAsia="de-DE"/>
               </w:rPr>
             </w:pPr>
-            <w:proofErr w:type="spellStart"/>
             <w:r>
               <w:rPr>
                 <w:rFonts w:ascii="Aptos" w:hAnsi="Aptos"/>
@@ -128,7 +119,6 @@
               </w:rPr>
               <w:t>Microphone</w:t>
             </w:r>
-            <w:proofErr w:type="spellEnd"/>
           </w:p>
         </w:tc>
         <w:tc>
@@ -238,7 +228,6 @@
                 <w:szCs w:val="14"/>
               </w:rPr>
             </w:pPr>
-            <w:proofErr w:type="spellStart"/>
             <w:r>
               <w:rPr>
                 <w:rFonts w:ascii="Aptos" w:hAnsi="Aptos"/>
@@ -250,7 +239,6 @@
               </w:rPr>
               <w:t>Role</w:t>
             </w:r>
-            <w:proofErr w:type="spellEnd"/>
           </w:p>
         </w:tc>
       </w:tr>
@@ -274,14 +262,12 @@
               </w:rPr>
               <w:t xml:space="preserve">Desk </w:t>
             </w:r>
-            <w:proofErr w:type="spellStart"/>
             <w:r>
               <w:rPr>
                 <w:rFonts w:ascii="Aptos" w:hAnsi="Aptos"/>
               </w:rPr>
               <w:t>Left</w:t>
             </w:r>
-            <w:proofErr w:type="spellEnd"/>
           </w:p>
         </w:tc>
         <w:tc>
@@ -341,16 +327,8 @@
               <w:rPr>
                 <w:rFonts w:ascii="Aptos" w:hAnsi="Aptos"/>
               </w:rPr>
-              <w:t xml:space="preserve">Jane </w:t>
-            </w:r>
-            <w:proofErr w:type="spellStart"/>
-            <w:r>
-              <w:rPr>
-                <w:rFonts w:ascii="Aptos" w:hAnsi="Aptos"/>
-              </w:rPr>
-              <w:t>Doe</w:t>
-            </w:r>
-            <w:proofErr w:type="spellEnd"/>
+              <w:t>Jane Doe</w:t>
+            </w:r>
           </w:p>
         </w:tc>
         <w:tc>
@@ -469,16 +447,8 @@
               <w:rPr>
                 <w:rFonts w:ascii="Aptos" w:hAnsi="Aptos"/>
               </w:rPr>
-              <w:t xml:space="preserve">John </w:t>
-            </w:r>
-            <w:proofErr w:type="spellStart"/>
-            <w:r>
-              <w:rPr>
-                <w:rFonts w:ascii="Aptos" w:hAnsi="Aptos"/>
-              </w:rPr>
-              <w:t>Doe</w:t>
-            </w:r>
-            <w:proofErr w:type="spellEnd"/>
+              <w:t>John Doe</w:t>
+            </w:r>
           </w:p>
         </w:tc>
         <w:tc>
@@ -531,16 +501,8 @@
         <w:rPr>
           <w:rFonts w:ascii="Aptos" w:hAnsi="Aptos"/>
         </w:rPr>
-        <w:t xml:space="preserve">Event </w:t>
+        <w:t>Event Rundown</w:t>
       </w:r>
-      <w:proofErr w:type="spellStart"/>
-      <w:r>
-        <w:rPr>
-          <w:rFonts w:ascii="Aptos" w:hAnsi="Aptos"/>
-        </w:rPr>
-        <w:t>Rundown</w:t>
-      </w:r>
-      <w:proofErr w:type="spellEnd"/>
     </w:p>
     <w:tbl>
       <w:tblPr>
@@ -1195,7 +1157,6 @@
               </w:rPr>
               <w:t xml:space="preserve">to this </w:t>
             </w:r>
-            <w:proofErr w:type="gramStart"/>
             <w:r>
               <w:rPr>
                 <w:rFonts w:ascii="Aptos" w:hAnsi="Aptos"/>
@@ -1208,15 +1169,7 @@
                 <w:rFonts w:ascii="Aptos" w:hAnsi="Aptos"/>
                 <w:lang w:val="en-US"/>
               </w:rPr>
-              <w:t>new</w:t>
-            </w:r>
-            <w:proofErr w:type="gramEnd"/>
-            <w:r>
-              <w:rPr>
-                <w:rFonts w:ascii="Aptos" w:hAnsi="Aptos"/>
-                <w:lang w:val="en-US"/>
-              </w:rPr>
-              <w:t xml:space="preserve"> episode of our Digital Townhall series!</w:t>
+              <w:t>new episode of our Digital Townhall series!</w:t>
             </w:r>
             <w:r>
               <w:rPr>
@@ -1390,6 +1343,20 @@
               </w:rPr>
               <w:t xml:space="preserve"> Jane! Thanks for the invitation.</w:t>
             </w:r>
+            <w:r>
+              <w:rPr>
+                <w:rFonts w:ascii="Aptos" w:hAnsi="Aptos"/>
+                <w:lang w:val="en-US"/>
+              </w:rPr>
+              <w:br/>
+            </w:r>
+            <w:r>
+              <w:rPr>
+                <w:rStyle w:val="R325State"/>
+                <w:lang w:val="en-US"/>
+              </w:rPr>
+              <w:t>sc:preset=1</w:t>
+            </w:r>
           </w:p>
         </w:tc>
       </w:tr>
@@ -1538,6 +1505,25 @@
           <w:p>
             <w:pPr>
               <w:pStyle w:val="R318UList1"/>
+              <w:numPr>
+                <w:ilvl w:val="0"/>
+                <w:numId w:val="0"/>
+              </w:numPr>
+              <w:spacing w:after="80"/>
+              <w:rPr>
+                <w:rStyle w:val="R325State"/>
+              </w:rPr>
+            </w:pPr>
+            <w:r>
+              <w:rPr>
+                <w:rStyle w:val="R325State"/>
+              </w:rPr>
+              <w:t>ppt:slide=1</w:t>
+            </w:r>
+          </w:p>
+          <w:p>
+            <w:pPr>
+              <w:pStyle w:val="R318UList1"/>
               <w:spacing w:after="80"/>
               <w:rPr>
                 <w:rFonts w:ascii="Aptos" w:hAnsi="Aptos"/>
@@ -1567,16 +1553,8 @@
               <w:rPr>
                 <w:rFonts w:ascii="Aptos" w:hAnsi="Aptos"/>
               </w:rPr>
-              <w:t xml:space="preserve">Foo Bar </w:t>
-            </w:r>
-            <w:proofErr w:type="spellStart"/>
-            <w:r>
-              <w:rPr>
-                <w:rFonts w:ascii="Aptos" w:hAnsi="Aptos"/>
-              </w:rPr>
-              <w:t>Quux</w:t>
-            </w:r>
-            <w:proofErr w:type="spellEnd"/>
+              <w:t>Foo Bar Quux</w:t>
+            </w:r>
           </w:p>
           <w:p>
             <w:pPr>
@@ -1590,16 +1568,8 @@
               <w:rPr>
                 <w:rFonts w:ascii="Aptos" w:hAnsi="Aptos"/>
               </w:rPr>
-              <w:t xml:space="preserve">Foo Bar </w:t>
-            </w:r>
-            <w:proofErr w:type="spellStart"/>
-            <w:r>
-              <w:rPr>
-                <w:rFonts w:ascii="Aptos" w:hAnsi="Aptos"/>
-              </w:rPr>
-              <w:t>Quux</w:t>
-            </w:r>
-            <w:proofErr w:type="spellEnd"/>
+              <w:t>Foo Bar Quux</w:t>
+            </w:r>
           </w:p>
           <w:p>
             <w:pPr>
@@ -1620,6 +1590,32 @@
           </w:p>
           <w:p>
             <w:pPr>
+              <w:rPr>
+                <w:rStyle w:val="R325State"/>
+                <w:lang w:val="en-US"/>
+              </w:rPr>
+            </w:pPr>
+            <w:r>
+              <w:rPr>
+                <w:rStyle w:val="R325State"/>
+              </w:rPr>
+              <w:t>ppt:</w:t>
+            </w:r>
+            <w:r>
+              <w:rPr>
+                <w:rStyle w:val="R325State"/>
+              </w:rPr>
+              <w:t>next</w:t>
+            </w:r>
+            <w:r>
+              <w:rPr>
+                <w:rStyle w:val="R325State"/>
+              </w:rPr>
+              <w:t xml:space="preserve"> sc:preset=2</w:t>
+            </w:r>
+          </w:p>
+          <w:p>
+            <w:pPr>
               <w:pStyle w:val="R318UList1"/>
               <w:spacing w:after="80"/>
               <w:rPr>
@@ -1711,16 +1707,8 @@
               <w:rPr>
                 <w:rFonts w:ascii="Aptos" w:hAnsi="Aptos"/>
               </w:rPr>
-              <w:t xml:space="preserve">Foo Bar </w:t>
-            </w:r>
-            <w:proofErr w:type="spellStart"/>
-            <w:r>
-              <w:rPr>
-                <w:rFonts w:ascii="Aptos" w:hAnsi="Aptos"/>
-              </w:rPr>
-              <w:t>Quux</w:t>
-            </w:r>
-            <w:proofErr w:type="spellEnd"/>
+              <w:t>Foo Bar Quux</w:t>
+            </w:r>
           </w:p>
           <w:p>
             <w:pPr>
@@ -1735,19 +1723,11 @@
               <w:rPr>
                 <w:rFonts w:ascii="Aptos" w:hAnsi="Aptos"/>
               </w:rPr>
-              <w:t xml:space="preserve">Foo Bar </w:t>
-            </w:r>
-            <w:proofErr w:type="spellStart"/>
-            <w:r>
-              <w:rPr>
-                <w:rFonts w:ascii="Aptos" w:hAnsi="Aptos"/>
-              </w:rPr>
-              <w:t>Quux</w:t>
+              <w:t>Foo Bar Quux</w:t>
             </w:r>
             <w:bookmarkEnd w:id="3"/>
             <w:bookmarkEnd w:id="4"/>
             <w:bookmarkEnd w:id="6"/>
-            <w:proofErr w:type="spellEnd"/>
           </w:p>
         </w:tc>
       </w:tr>
@@ -1893,6 +1873,26 @@
           <w:p>
             <w:pPr>
               <w:pStyle w:val="R318UList1"/>
+              <w:numPr>
+                <w:ilvl w:val="0"/>
+                <w:numId w:val="0"/>
+              </w:numPr>
+              <w:spacing w:after="80"/>
+              <w:ind w:left="340" w:hanging="340"/>
+              <w:rPr>
+                <w:rStyle w:val="R325State"/>
+              </w:rPr>
+            </w:pPr>
+            <w:r>
+              <w:rPr>
+                <w:rStyle w:val="R325State"/>
+              </w:rPr>
+              <w:t>ppt:slide=3</w:t>
+            </w:r>
+          </w:p>
+          <w:p>
+            <w:pPr>
+              <w:pStyle w:val="R318UList1"/>
               <w:spacing w:after="80"/>
               <w:rPr>
                 <w:rFonts w:ascii="Aptos" w:hAnsi="Aptos"/>
@@ -1919,16 +1919,8 @@
               <w:rPr>
                 <w:rFonts w:ascii="Aptos" w:hAnsi="Aptos"/>
               </w:rPr>
-              <w:t xml:space="preserve">Foo Bar </w:t>
-            </w:r>
-            <w:proofErr w:type="spellStart"/>
-            <w:r>
-              <w:rPr>
-                <w:rFonts w:ascii="Aptos" w:hAnsi="Aptos"/>
-              </w:rPr>
-              <w:t>Quux</w:t>
-            </w:r>
-            <w:proofErr w:type="spellEnd"/>
+              <w:t>Foo Bar Quux</w:t>
+            </w:r>
           </w:p>
           <w:p>
             <w:pPr>
@@ -1942,16 +1934,8 @@
               <w:rPr>
                 <w:rFonts w:ascii="Aptos" w:hAnsi="Aptos"/>
               </w:rPr>
-              <w:t xml:space="preserve">Foo Bar </w:t>
-            </w:r>
-            <w:proofErr w:type="spellStart"/>
-            <w:r>
-              <w:rPr>
-                <w:rFonts w:ascii="Aptos" w:hAnsi="Aptos"/>
-              </w:rPr>
-              <w:t>Quux</w:t>
-            </w:r>
-            <w:proofErr w:type="spellEnd"/>
+              <w:t>Foo Bar Quux</w:t>
+            </w:r>
           </w:p>
         </w:tc>
       </w:tr>
@@ -2115,16 +2099,8 @@
               <w:rPr>
                 <w:rFonts w:ascii="Aptos" w:hAnsi="Aptos"/>
               </w:rPr>
-              <w:t xml:space="preserve">Foo Bar </w:t>
-            </w:r>
-            <w:proofErr w:type="spellStart"/>
-            <w:r>
-              <w:rPr>
-                <w:rFonts w:ascii="Aptos" w:hAnsi="Aptos"/>
-              </w:rPr>
-              <w:t>Quux</w:t>
-            </w:r>
-            <w:proofErr w:type="spellEnd"/>
+              <w:t>Foo Bar Quux</w:t>
+            </w:r>
           </w:p>
           <w:p>
             <w:pPr>
@@ -2143,16 +2119,8 @@
               <w:rPr>
                 <w:rFonts w:ascii="Aptos" w:hAnsi="Aptos"/>
               </w:rPr>
-              <w:t xml:space="preserve">Foo Bar </w:t>
-            </w:r>
-            <w:proofErr w:type="spellStart"/>
-            <w:r>
-              <w:rPr>
-                <w:rFonts w:ascii="Aptos" w:hAnsi="Aptos"/>
-              </w:rPr>
-              <w:t>Quux</w:t>
-            </w:r>
-            <w:proofErr w:type="spellEnd"/>
+              <w:t>Foo Bar Quux</w:t>
+            </w:r>
           </w:p>
         </w:tc>
       </w:tr>
@@ -2193,30 +2161,8 @@
           <w:rFonts w:ascii="Aptos" w:hAnsi="Aptos"/>
         </w:rPr>
         <w:lastRenderedPageBreak/>
-        <w:t xml:space="preserve">Event </w:t>
+        <w:t>Event Rundown: Style Cheatsheet</w:t>
       </w:r>
-      <w:proofErr w:type="spellStart"/>
-      <w:r>
-        <w:rPr>
-          <w:rFonts w:ascii="Aptos" w:hAnsi="Aptos"/>
-        </w:rPr>
-        <w:t>Rundown</w:t>
-      </w:r>
-      <w:proofErr w:type="spellEnd"/>
-      <w:r>
-        <w:rPr>
-          <w:rFonts w:ascii="Aptos" w:hAnsi="Aptos"/>
-        </w:rPr>
-        <w:t xml:space="preserve">: Style </w:t>
-      </w:r>
-      <w:proofErr w:type="spellStart"/>
-      <w:r>
-        <w:rPr>
-          <w:rFonts w:ascii="Aptos" w:hAnsi="Aptos"/>
-        </w:rPr>
-        <w:t>Cheatsheet</w:t>
-      </w:r>
-      <w:proofErr w:type="spellEnd"/>
     </w:p>
     <w:tbl>
       <w:tblPr>
@@ -2410,23 +2356,7 @@
                 <w:rStyle w:val="R122Toggle"/>
                 <w:rFonts w:ascii="Aptos" w:hAnsi="Aptos"/>
               </w:rPr>
-              <w:t xml:space="preserve">: </w:t>
-            </w:r>
-            <w:proofErr w:type="spellStart"/>
-            <w:r>
-              <w:rPr>
-                <w:rStyle w:val="R122Toggle"/>
-                <w:rFonts w:ascii="Aptos" w:hAnsi="Aptos"/>
-              </w:rPr>
-              <w:t>Toggle</w:t>
-            </w:r>
-            <w:proofErr w:type="spellEnd"/>
-            <w:r>
-              <w:rPr>
-                <w:rStyle w:val="R122Toggle"/>
-                <w:rFonts w:ascii="Aptos" w:hAnsi="Aptos"/>
-              </w:rPr>
-              <w:t xml:space="preserve"> </w:t>
+              <w:t xml:space="preserve">: Toggle </w:t>
             </w:r>
           </w:p>
         </w:tc>
@@ -2620,91 +2550,6 @@
               </w:rPr>
               <w:br/>
               <w:t>Action applies current input in PREVIEW.</w:t>
-            </w:r>
-          </w:p>
-        </w:tc>
-      </w:tr>
-      <w:tr>
-        <w:trPr>
-          <w:trHeight w:val="540"/>
-        </w:trPr>
-        <w:tc>
-          <w:tcPr>
-            <w:tcW w:w="3964" w:type="dxa"/>
-          </w:tcPr>
-          <w:p>
-            <w:pPr>
-              <w:rPr>
-                <w:rStyle w:val="R125Automate"/>
-                <w:rFonts w:ascii="Aptos" w:hAnsi="Aptos"/>
-              </w:rPr>
-            </w:pPr>
-            <w:r>
-              <w:rPr>
-                <w:rStyle w:val="R125Automate"/>
-                <w:rFonts w:ascii="Aptos" w:hAnsi="Aptos"/>
-              </w:rPr>
-              <w:t>R</w:t>
-            </w:r>
-            <w:r>
-              <w:rPr>
-                <w:rStyle w:val="R125Automate"/>
-                <w:rFonts w:ascii="Aptos" w:hAnsi="Aptos"/>
-              </w:rPr>
-              <w:t>125</w:t>
-            </w:r>
-            <w:r>
-              <w:rPr>
-                <w:rStyle w:val="R125Automate"/>
-                <w:rFonts w:ascii="Aptos" w:hAnsi="Aptos"/>
-              </w:rPr>
-              <w:t xml:space="preserve">: </w:t>
-            </w:r>
-            <w:proofErr w:type="spellStart"/>
-            <w:r>
-              <w:rPr>
-                <w:rStyle w:val="R125Automate"/>
-                <w:rFonts w:ascii="Aptos" w:hAnsi="Aptos"/>
-              </w:rPr>
-              <w:t>Automate</w:t>
-            </w:r>
-            <w:proofErr w:type="spellEnd"/>
-          </w:p>
-        </w:tc>
-        <w:tc>
-          <w:tcPr>
-            <w:tcW w:w="7074" w:type="dxa"/>
-          </w:tcPr>
-          <w:p>
-            <w:pPr>
-              <w:rPr>
-                <w:rFonts w:ascii="Aptos" w:hAnsi="Aptos"/>
-                <w:color w:val="808080" w:themeColor="background1" w:themeShade="80"/>
-                <w:sz w:val="20"/>
-                <w:szCs w:val="20"/>
-                <w:lang w:val="en-US"/>
-              </w:rPr>
-            </w:pPr>
-            <w:r>
-              <w:rPr>
-                <w:rFonts w:ascii="Aptos" w:hAnsi="Aptos"/>
-                <w:color w:val="808080" w:themeColor="background1" w:themeShade="80"/>
-                <w:sz w:val="20"/>
-                <w:szCs w:val="20"/>
-                <w:lang w:val="en-US"/>
-              </w:rPr>
-              <w:t>Automation action (e.g. DO:XXX)</w:t>
-            </w:r>
-            <w:r>
-              <w:rPr>
-                <w:rFonts w:ascii="Aptos" w:hAnsi="Aptos"/>
-                <w:color w:val="808080" w:themeColor="background1" w:themeShade="80"/>
-                <w:sz w:val="20"/>
-                <w:szCs w:val="20"/>
-                <w:lang w:val="en-US"/>
-              </w:rPr>
-              <w:br/>
-              <w:t>Action applies automatically on scroll position.</w:t>
             </w:r>
           </w:p>
         </w:tc>
@@ -2738,21 +2583,9 @@
                 <w:szCs w:val="20"/>
                 <w:lang w:val="en-US"/>
               </w:rPr>
-              <w:t>Styles for „</w:t>
-            </w:r>
-            <w:proofErr w:type="gramStart"/>
-            <w:r>
-              <w:rPr>
-                <w:rFonts w:ascii="Aptos" w:hAnsi="Aptos"/>
-                <w:color w:val="FFFFFF" w:themeColor="background1"/>
-                <w:sz w:val="20"/>
-                <w:szCs w:val="20"/>
-                <w:lang w:val="en-US"/>
-              </w:rPr>
-              <w:t>Speaker“ column</w:t>
+              <w:t>Styles for „Speaker“ column</w:t>
             </w:r>
             <w:bookmarkEnd w:id="7"/>
-            <w:proofErr w:type="gramEnd"/>
             <w:r>
               <w:rPr>
                 <w:rFonts w:ascii="Aptos" w:hAnsi="Aptos"/>
@@ -2823,29 +2656,7 @@
                 <w:szCs w:val="20"/>
                 <w:lang w:val="en-US"/>
               </w:rPr>
-              <w:t xml:space="preserve">Three-letter abbreviation of the </w:t>
-            </w:r>
-            <w:proofErr w:type="gramStart"/>
-            <w:r>
-              <w:rPr>
-                <w:rFonts w:ascii="Aptos" w:hAnsi="Aptos"/>
-                <w:color w:val="808080" w:themeColor="background1" w:themeShade="80"/>
-                <w:sz w:val="20"/>
-                <w:szCs w:val="20"/>
-                <w:lang w:val="en-US"/>
-              </w:rPr>
-              <w:t>speaker</w:t>
-            </w:r>
-            <w:proofErr w:type="gramEnd"/>
-            <w:r>
-              <w:rPr>
-                <w:rFonts w:ascii="Aptos" w:hAnsi="Aptos"/>
-                <w:color w:val="808080" w:themeColor="background1" w:themeShade="80"/>
-                <w:sz w:val="20"/>
-                <w:szCs w:val="20"/>
-                <w:lang w:val="en-US"/>
-              </w:rPr>
-              <w:t xml:space="preserve"> name.</w:t>
+              <w:t>Three-letter abbreviation of the speaker name.</w:t>
             </w:r>
             <w:r>
               <w:rPr>
@@ -2889,29 +2700,7 @@
                 <w:szCs w:val="20"/>
                 <w:lang w:val="en-US"/>
               </w:rPr>
-              <w:t>Styles for „</w:t>
-            </w:r>
-            <w:proofErr w:type="gramStart"/>
-            <w:r>
-              <w:rPr>
-                <w:rFonts w:ascii="Aptos" w:hAnsi="Aptos"/>
-                <w:color w:val="FFFFFF" w:themeColor="background1"/>
-                <w:sz w:val="20"/>
-                <w:szCs w:val="20"/>
-                <w:lang w:val="en-US"/>
-              </w:rPr>
-              <w:t>Content“ column</w:t>
-            </w:r>
-            <w:proofErr w:type="gramEnd"/>
-            <w:r>
-              <w:rPr>
-                <w:rFonts w:ascii="Aptos" w:hAnsi="Aptos"/>
-                <w:color w:val="FFFFFF" w:themeColor="background1"/>
-                <w:sz w:val="20"/>
-                <w:szCs w:val="20"/>
-                <w:lang w:val="en-US"/>
-              </w:rPr>
-              <w:t xml:space="preserve"> (Event Team)</w:t>
+              <w:t>Styles for „Content“ column (Event Team)</w:t>
             </w:r>
           </w:p>
         </w:tc>
@@ -3290,20 +3079,8 @@
                 <w:szCs w:val="20"/>
                 <w:lang w:val="en-US"/>
               </w:rPr>
-              <w:t xml:space="preserve"> is shown on the </w:t>
-            </w:r>
-            <w:proofErr w:type="gramStart"/>
-            <w:r>
-              <w:rPr>
-                <w:rFonts w:ascii="Aptos" w:hAnsi="Aptos"/>
-                <w:color w:val="808080" w:themeColor="background1" w:themeShade="80"/>
-                <w:sz w:val="20"/>
-                <w:szCs w:val="20"/>
-                <w:lang w:val="en-US"/>
-              </w:rPr>
-              <w:t>teleprompter, but</w:t>
-            </w:r>
-            <w:proofErr w:type="gramEnd"/>
+              <w:t xml:space="preserve"> is shown on the teleprompter, but</w:t>
+            </w:r>
             <w:r>
               <w:rPr>
                 <w:rFonts w:ascii="Aptos" w:hAnsi="Aptos"/>
@@ -3375,11 +3152,9 @@
             <w:r>
               <w:t xml:space="preserve">: </w:t>
             </w:r>
-            <w:proofErr w:type="spellStart"/>
             <w:r>
               <w:t>Hint</w:t>
             </w:r>
-            <w:proofErr w:type="spellEnd"/>
           </w:p>
         </w:tc>
         <w:tc>
@@ -3426,29 +3201,7 @@
                 <w:lang w:val="en-US"/>
               </w:rPr>
               <w:br/>
-              <w:t xml:space="preserve">It is shown on the </w:t>
-            </w:r>
-            <w:proofErr w:type="gramStart"/>
-            <w:r>
-              <w:rPr>
-                <w:rFonts w:ascii="Aptos" w:hAnsi="Aptos"/>
-                <w:color w:val="808080" w:themeColor="background1" w:themeShade="80"/>
-                <w:sz w:val="20"/>
-                <w:szCs w:val="20"/>
-                <w:lang w:val="en-US"/>
-              </w:rPr>
-              <w:t>teleprompter, but</w:t>
-            </w:r>
-            <w:proofErr w:type="gramEnd"/>
-            <w:r>
-              <w:rPr>
-                <w:rFonts w:ascii="Aptos" w:hAnsi="Aptos"/>
-                <w:color w:val="808080" w:themeColor="background1" w:themeShade="80"/>
-                <w:sz w:val="20"/>
-                <w:szCs w:val="20"/>
-                <w:lang w:val="en-US"/>
-              </w:rPr>
-              <w:t xml:space="preserve"> is </w:t>
+              <w:t xml:space="preserve">It is shown on the teleprompter, but is </w:t>
             </w:r>
             <w:r>
               <w:rPr>
@@ -3808,17 +3561,8 @@
                 <w:rStyle w:val="R321Emphasis"/>
                 <w:rFonts w:ascii="Aptos" w:hAnsi="Aptos"/>
               </w:rPr>
-              <w:t xml:space="preserve">: </w:t>
-            </w:r>
-            <w:proofErr w:type="spellStart"/>
-            <w:r>
-              <w:rPr>
-                <w:rStyle w:val="R321Emphasis"/>
-                <w:rFonts w:ascii="Aptos" w:hAnsi="Aptos"/>
-              </w:rPr>
-              <w:t>Emphasis</w:t>
-            </w:r>
-            <w:proofErr w:type="spellEnd"/>
+              <w:t>: Emphasis</w:t>
+            </w:r>
           </w:p>
         </w:tc>
         <w:tc>
@@ -3856,7 +3600,6 @@
               <w:br/>
               <w:t xml:space="preserve">Optional hint for guiding the </w:t>
             </w:r>
-            <w:proofErr w:type="spellStart"/>
             <w:r>
               <w:rPr>
                 <w:rFonts w:ascii="Aptos" w:hAnsi="Aptos"/>
@@ -3869,7 +3612,6 @@
               </w:rPr>
               <w:t>emphasised</w:t>
             </w:r>
-            <w:proofErr w:type="spellEnd"/>
             <w:r>
               <w:rPr>
                 <w:rFonts w:ascii="Aptos" w:hAnsi="Aptos"/>
@@ -3914,16 +3656,8 @@
               <w:rPr>
                 <w:rStyle w:val="R322KeyWord"/>
               </w:rPr>
-              <w:t xml:space="preserve">: </w:t>
-            </w:r>
-            <w:proofErr w:type="spellStart"/>
-            <w:r>
-              <w:rPr>
-                <w:rStyle w:val="R322KeyWord"/>
-              </w:rPr>
-              <w:t>KeyWord</w:t>
-            </w:r>
-            <w:proofErr w:type="spellEnd"/>
+              <w:t>: KeyWord</w:t>
+            </w:r>
           </w:p>
         </w:tc>
         <w:tc>
@@ -4029,16 +3763,8 @@
               <w:rPr>
                 <w:rStyle w:val="R323KeyMessage"/>
               </w:rPr>
-              <w:t xml:space="preserve">: </w:t>
-            </w:r>
-            <w:proofErr w:type="spellStart"/>
-            <w:r>
-              <w:rPr>
-                <w:rStyle w:val="R323KeyMessage"/>
-              </w:rPr>
-              <w:t>KeyMessage</w:t>
-            </w:r>
-            <w:proofErr w:type="spellEnd"/>
+              <w:t>: KeyMessage</w:t>
+            </w:r>
           </w:p>
         </w:tc>
         <w:tc>
@@ -4064,9 +3790,8 @@
                 <w:szCs w:val="20"/>
                 <w:lang w:val="en-US"/>
               </w:rPr>
-              <w:t xml:space="preserve">Phrase the presenter should vocally and </w:t>
-            </w:r>
-            <w:proofErr w:type="spellStart"/>
+              <w:t>Phrase the presenter should vocally and gestically standout.</w:t>
+            </w:r>
             <w:r>
               <w:rPr>
                 <w:rFonts w:ascii="Aptos" w:hAnsi="Aptos"/>
@@ -4075,31 +3800,9 @@
                 <w:szCs w:val="20"/>
                 <w:lang w:val="en-US"/>
               </w:rPr>
-              <w:t>gestically</w:t>
-            </w:r>
-            <w:proofErr w:type="spellEnd"/>
-            <w:r>
-              <w:rPr>
-                <w:rFonts w:ascii="Aptos" w:hAnsi="Aptos"/>
-                <w:color w:val="808080" w:themeColor="background1" w:themeShade="80"/>
-                <w:sz w:val="20"/>
-                <w:szCs w:val="20"/>
-                <w:lang w:val="en-US"/>
-              </w:rPr>
-              <w:t xml:space="preserve"> standout.</w:t>
-            </w:r>
-            <w:r>
-              <w:rPr>
-                <w:rFonts w:ascii="Aptos" w:hAnsi="Aptos"/>
-                <w:color w:val="808080" w:themeColor="background1" w:themeShade="80"/>
-                <w:sz w:val="20"/>
-                <w:szCs w:val="20"/>
-                <w:lang w:val="en-US"/>
-              </w:rPr>
               <w:br/>
               <w:t xml:space="preserve">Optional hint for guiding the </w:t>
             </w:r>
-            <w:proofErr w:type="spellStart"/>
             <w:r>
               <w:rPr>
                 <w:rFonts w:ascii="Aptos" w:hAnsi="Aptos"/>
@@ -4112,7 +3815,6 @@
               </w:rPr>
               <w:t>gestical</w:t>
             </w:r>
-            <w:proofErr w:type="spellEnd"/>
             <w:r>
               <w:rPr>
                 <w:rFonts w:ascii="Aptos" w:hAnsi="Aptos"/>
@@ -4213,29 +3915,7 @@
                 <w:szCs w:val="20"/>
                 <w:lang w:val="en-US"/>
               </w:rPr>
-              <w:t xml:space="preserve"> only. It annotates or describes the </w:t>
-            </w:r>
-            <w:proofErr w:type="gramStart"/>
-            <w:r>
-              <w:rPr>
-                <w:rFonts w:ascii="Aptos" w:hAnsi="Aptos"/>
-                <w:color w:val="808080" w:themeColor="background1" w:themeShade="80"/>
-                <w:sz w:val="20"/>
-                <w:szCs w:val="20"/>
-                <w:lang w:val="en-US"/>
-              </w:rPr>
-              <w:t>content, and</w:t>
-            </w:r>
-            <w:proofErr w:type="gramEnd"/>
-            <w:r>
-              <w:rPr>
-                <w:rFonts w:ascii="Aptos" w:hAnsi="Aptos"/>
-                <w:color w:val="808080" w:themeColor="background1" w:themeShade="80"/>
-                <w:sz w:val="20"/>
-                <w:szCs w:val="20"/>
-                <w:lang w:val="en-US"/>
-              </w:rPr>
-              <w:t xml:space="preserve"> is </w:t>
+              <w:t xml:space="preserve"> only. It annotates or describes the content, and is </w:t>
             </w:r>
             <w:r>
               <w:rPr>
@@ -4258,6 +3938,66 @@
                 <w:lang w:val="en-US"/>
               </w:rPr>
               <w:t xml:space="preserve"> shown on the teleprompter.</w:t>
+            </w:r>
+          </w:p>
+        </w:tc>
+      </w:tr>
+      <w:tr>
+        <w:trPr>
+          <w:trHeight w:val="583"/>
+        </w:trPr>
+        <w:tc>
+          <w:tcPr>
+            <w:tcW w:w="3964" w:type="dxa"/>
+          </w:tcPr>
+          <w:p>
+            <w:pPr>
+              <w:rPr>
+                <w:rStyle w:val="R325State"/>
+              </w:rPr>
+            </w:pPr>
+            <w:r>
+              <w:rPr>
+                <w:rStyle w:val="R325State"/>
+              </w:rPr>
+              <w:t>R325: State</w:t>
+            </w:r>
+          </w:p>
+        </w:tc>
+        <w:tc>
+          <w:tcPr>
+            <w:tcW w:w="7074" w:type="dxa"/>
+          </w:tcPr>
+          <w:p>
+            <w:pPr>
+              <w:rPr>
+                <w:rFonts w:ascii="Aptos" w:hAnsi="Aptos"/>
+                <w:color w:val="808080" w:themeColor="background1" w:themeShade="80"/>
+                <w:sz w:val="20"/>
+                <w:szCs w:val="20"/>
+                <w:lang w:val="en-US"/>
+              </w:rPr>
+            </w:pPr>
+            <w:r>
+              <w:rPr>
+                <w:rFonts w:ascii="Aptos" w:hAnsi="Aptos"/>
+                <w:color w:val="808080" w:themeColor="background1" w:themeShade="80"/>
+                <w:sz w:val="20"/>
+                <w:szCs w:val="20"/>
+                <w:lang w:val="en-US"/>
+              </w:rPr>
+              <w:t>Automatically emitted state information for the event control only.</w:t>
+            </w:r>
+            <w:r>
+              <w:rPr>
+                <w:rFonts w:ascii="Aptos" w:hAnsi="Aptos"/>
+                <w:color w:val="808080" w:themeColor="background1" w:themeShade="80"/>
+                <w:sz w:val="20"/>
+                <w:szCs w:val="20"/>
+                <w:lang w:val="en-US"/>
+              </w:rPr>
+              <w:br/>
+              <w:t>It is not shown on the teleprompter.</w:t>
             </w:r>
           </w:p>
         </w:tc>
@@ -13015,15 +12755,15 @@
       <w:color w:val="1067B2"/>
     </w:rPr>
   </w:style>
-  <w:style w:type="character" w:customStyle="1" w:styleId="R125Automate">
-    <w:name w:val="R125: Automate"/>
+  <w:style w:type="character" w:customStyle="1" w:styleId="R325State">
+    <w:name w:val="R325: State"/>
     <w:basedOn w:val="DefaultParagraphFont"/>
     <w:uiPriority w:val="1"/>
     <w:qFormat/>
-    <w:rsid w:val="00D47B12"/>
+    <w:rsid w:val="008714F6"/>
     <w:rPr>
       <w:i w:val="0"/>
-      <w:color w:val="929292"/>
+      <w:color w:val="B26813"/>
     </w:rPr>
   </w:style>
   <w:style w:type="paragraph" w:styleId="ListBullet2">

</xml_diff>